<commit_message>
Update of script cma.py (not finished yet) and related files
</commit_message>
<xml_diff>
--- a/examples/eidelyur/MCOOL/all_docs/my_docs/twoApproachesComparison.docx
+++ b/examples/eidelyur/MCOOL/all_docs/my_docs/twoApproachesComparison.docx
@@ -220,7 +220,7 @@
           <v:shape id="_x0000_i1025" type="#_x0000_t75" style="width:188.25pt;height:27pt" o:ole="">
             <v:imagedata r:id="rId6" o:title=""/>
           </v:shape>
-          <o:OLEObject Type="Embed" ProgID="Equation.DSMT4" ShapeID="_x0000_i1025" DrawAspect="Content" ObjectID="_1589809696" r:id="rId7"/>
+          <o:OLEObject Type="Embed" ProgID="Equation.DSMT4" ShapeID="_x0000_i1025" DrawAspect="Content" ObjectID="_1590301301" r:id="rId7"/>
         </w:object>
       </w:r>
       <w:r>
@@ -240,7 +240,7 @@
           <v:shape id="_x0000_i1026" type="#_x0000_t75" style="width:183.75pt;height:27pt" o:ole="">
             <v:imagedata r:id="rId8" o:title=""/>
           </v:shape>
-          <o:OLEObject Type="Embed" ProgID="Equation.DSMT4" ShapeID="_x0000_i1026" DrawAspect="Content" ObjectID="_1589809697" r:id="rId9"/>
+          <o:OLEObject Type="Embed" ProgID="Equation.DSMT4" ShapeID="_x0000_i1026" DrawAspect="Content" ObjectID="_1590301302" r:id="rId9"/>
         </w:object>
       </w:r>
       <w:r>
@@ -267,7 +267,7 @@
           <v:shape id="_x0000_i1027" type="#_x0000_t75" style="width:137.25pt;height:31.5pt" o:ole="">
             <v:imagedata r:id="rId10" o:title=""/>
           </v:shape>
-          <o:OLEObject Type="Embed" ProgID="Equation.DSMT4" ShapeID="_x0000_i1027" DrawAspect="Content" ObjectID="_1589809698" r:id="rId11"/>
+          <o:OLEObject Type="Embed" ProgID="Equation.DSMT4" ShapeID="_x0000_i1027" DrawAspect="Content" ObjectID="_1590301303" r:id="rId11"/>
         </w:object>
       </w:r>
       <w:r>
@@ -297,7 +297,7 @@
           <v:shape id="_x0000_i1028" type="#_x0000_t75" style="width:294.75pt;height:175.5pt" o:ole="">
             <v:imagedata r:id="rId12" o:title=""/>
           </v:shape>
-          <o:OLEObject Type="Embed" ProgID="Equation.DSMT4" ShapeID="_x0000_i1028" DrawAspect="Content" ObjectID="_1589809699" r:id="rId13"/>
+          <o:OLEObject Type="Embed" ProgID="Equation.DSMT4" ShapeID="_x0000_i1028" DrawAspect="Content" ObjectID="_1590301304" r:id="rId13"/>
         </w:object>
       </w:r>
     </w:p>
@@ -337,7 +337,7 @@
           <v:shape id="_x0000_i1029" type="#_x0000_t75" style="width:201pt;height:186.75pt" o:ole="">
             <v:imagedata r:id="rId14" o:title=""/>
           </v:shape>
-          <o:OLEObject Type="Embed" ProgID="Equation.DSMT4" ShapeID="_x0000_i1029" DrawAspect="Content" ObjectID="_1589809700" r:id="rId15"/>
+          <o:OLEObject Type="Embed" ProgID="Equation.DSMT4" ShapeID="_x0000_i1029" DrawAspect="Content" ObjectID="_1590301305" r:id="rId15"/>
         </w:object>
       </w:r>
     </w:p>
@@ -375,7 +375,7 @@
           <v:shape id="_x0000_i1030" type="#_x0000_t75" style="width:123pt;height:31.5pt" o:ole="">
             <v:imagedata r:id="rId16" o:title=""/>
           </v:shape>
-          <o:OLEObject Type="Embed" ProgID="Equation.DSMT4" ShapeID="_x0000_i1030" DrawAspect="Content" ObjectID="_1589809701" r:id="rId17"/>
+          <o:OLEObject Type="Embed" ProgID="Equation.DSMT4" ShapeID="_x0000_i1030" DrawAspect="Content" ObjectID="_1590301306" r:id="rId17"/>
         </w:object>
       </w:r>
       <w:r>
@@ -395,7 +395,7 @@
           <v:shape id="_x0000_i1031" type="#_x0000_t75" style="width:103.5pt;height:25.5pt" o:ole="">
             <v:imagedata r:id="rId18" o:title=""/>
           </v:shape>
-          <o:OLEObject Type="Embed" ProgID="Equation.DSMT4" ShapeID="_x0000_i1031" DrawAspect="Content" ObjectID="_1589809702" r:id="rId19"/>
+          <o:OLEObject Type="Embed" ProgID="Equation.DSMT4" ShapeID="_x0000_i1031" DrawAspect="Content" ObjectID="_1590301307" r:id="rId19"/>
         </w:object>
       </w:r>
       <w:r>
@@ -487,7 +487,7 @@
           <v:shape id="_x0000_i1032" type="#_x0000_t75" style="width:474pt;height:168pt" o:ole="">
             <v:imagedata r:id="rId20" o:title=""/>
           </v:shape>
-          <o:OLEObject Type="Embed" ProgID="Equation.DSMT4" ShapeID="_x0000_i1032" DrawAspect="Content" ObjectID="_1589809703" r:id="rId21"/>
+          <o:OLEObject Type="Embed" ProgID="Equation.DSMT4" ShapeID="_x0000_i1032" DrawAspect="Content" ObjectID="_1590301308" r:id="rId21"/>
         </w:object>
       </w:r>
     </w:p>
@@ -527,7 +527,7 @@
           <v:shape id="_x0000_i1033" type="#_x0000_t75" style="width:404.25pt;height:51.75pt" o:ole="">
             <v:imagedata r:id="rId22" o:title=""/>
           </v:shape>
-          <o:OLEObject Type="Embed" ProgID="Equation.DSMT4" ShapeID="_x0000_i1033" DrawAspect="Content" ObjectID="_1589809704" r:id="rId23"/>
+          <o:OLEObject Type="Embed" ProgID="Equation.DSMT4" ShapeID="_x0000_i1033" DrawAspect="Content" ObjectID="_1590301309" r:id="rId23"/>
         </w:object>
       </w:r>
     </w:p>
@@ -569,7 +569,7 @@
           <v:shape id="_x0000_i1034" type="#_x0000_t75" style="width:373.5pt;height:34.5pt" o:ole="">
             <v:imagedata r:id="rId24" o:title=""/>
           </v:shape>
-          <o:OLEObject Type="Embed" ProgID="Equation.DSMT4" ShapeID="_x0000_i1034" DrawAspect="Content" ObjectID="_1589809705" r:id="rId25"/>
+          <o:OLEObject Type="Embed" ProgID="Equation.DSMT4" ShapeID="_x0000_i1034" DrawAspect="Content" ObjectID="_1590301310" r:id="rId25"/>
         </w:object>
       </w:r>
     </w:p>
@@ -610,7 +610,7 @@
           <v:shape id="_x0000_i1035" type="#_x0000_t75" style="width:192.75pt;height:168pt" o:ole="">
             <v:imagedata r:id="rId26" o:title=""/>
           </v:shape>
-          <o:OLEObject Type="Embed" ProgID="Equation.DSMT4" ShapeID="_x0000_i1035" DrawAspect="Content" ObjectID="_1589809706" r:id="rId27"/>
+          <o:OLEObject Type="Embed" ProgID="Equation.DSMT4" ShapeID="_x0000_i1035" DrawAspect="Content" ObjectID="_1590301311" r:id="rId27"/>
         </w:object>
       </w:r>
     </w:p>
@@ -650,7 +650,7 @@
           <v:shape id="_x0000_i1036" type="#_x0000_t75" style="width:1in;height:25.5pt" o:ole="">
             <v:imagedata r:id="rId28" o:title=""/>
           </v:shape>
-          <o:OLEObject Type="Embed" ProgID="Equation.DSMT4" ShapeID="_x0000_i1036" DrawAspect="Content" ObjectID="_1589809707" r:id="rId29"/>
+          <o:OLEObject Type="Embed" ProgID="Equation.DSMT4" ShapeID="_x0000_i1036" DrawAspect="Content" ObjectID="_1590301312" r:id="rId29"/>
         </w:object>
       </w:r>
       <w:r>
@@ -697,7 +697,7 @@
           <v:shape id="_x0000_i1037" type="#_x0000_t75" style="width:202.5pt;height:168pt" o:ole="">
             <v:imagedata r:id="rId30" o:title=""/>
           </v:shape>
-          <o:OLEObject Type="Embed" ProgID="Equation.DSMT4" ShapeID="_x0000_i1037" DrawAspect="Content" ObjectID="_1589809708" r:id="rId31"/>
+          <o:OLEObject Type="Embed" ProgID="Equation.DSMT4" ShapeID="_x0000_i1037" DrawAspect="Content" ObjectID="_1590301313" r:id="rId31"/>
         </w:object>
       </w:r>
       <w:bookmarkEnd w:id="0"/>
@@ -738,7 +738,7 @@
           <v:shape id="_x0000_i1038" type="#_x0000_t75" style="width:348pt;height:69pt" o:ole="">
             <v:imagedata r:id="rId32" o:title=""/>
           </v:shape>
-          <o:OLEObject Type="Embed" ProgID="Equation.DSMT4" ShapeID="_x0000_i1038" DrawAspect="Content" ObjectID="_1589809709" r:id="rId33"/>
+          <o:OLEObject Type="Embed" ProgID="Equation.DSMT4" ShapeID="_x0000_i1038" DrawAspect="Content" ObjectID="_1590301314" r:id="rId33"/>
         </w:object>
       </w:r>
     </w:p>
@@ -842,7 +842,7 @@
           <v:shape id="_x0000_i1039" type="#_x0000_t75" style="width:25.5pt;height:25.5pt" o:ole="">
             <v:imagedata r:id="rId34" o:title=""/>
           </v:shape>
-          <o:OLEObject Type="Embed" ProgID="Equation.DSMT4" ShapeID="_x0000_i1039" DrawAspect="Content" ObjectID="_1589809710" r:id="rId35"/>
+          <o:OLEObject Type="Embed" ProgID="Equation.DSMT4" ShapeID="_x0000_i1039" DrawAspect="Content" ObjectID="_1590301315" r:id="rId35"/>
         </w:object>
       </w:r>
       <w:r>
@@ -856,7 +856,7 @@
           <v:shape id="_x0000_i1040" type="#_x0000_t75" style="width:29.25pt;height:25.5pt" o:ole="">
             <v:imagedata r:id="rId36" o:title=""/>
           </v:shape>
-          <o:OLEObject Type="Embed" ProgID="Equation.DSMT4" ShapeID="_x0000_i1040" DrawAspect="Content" ObjectID="_1589809711" r:id="rId37"/>
+          <o:OLEObject Type="Embed" ProgID="Equation.DSMT4" ShapeID="_x0000_i1040" DrawAspect="Content" ObjectID="_1590301316" r:id="rId37"/>
         </w:object>
       </w:r>
       <w:r>
@@ -893,7 +893,7 @@
           <v:shape id="_x0000_i1041" type="#_x0000_t75" style="width:258pt;height:56.25pt" o:ole="">
             <v:imagedata r:id="rId38" o:title=""/>
           </v:shape>
-          <o:OLEObject Type="Embed" ProgID="Equation.DSMT4" ShapeID="_x0000_i1041" DrawAspect="Content" ObjectID="_1589809712" r:id="rId39"/>
+          <o:OLEObject Type="Embed" ProgID="Equation.DSMT4" ShapeID="_x0000_i1041" DrawAspect="Content" ObjectID="_1590301317" r:id="rId39"/>
         </w:object>
       </w:r>
     </w:p>
@@ -925,7 +925,7 @@
           <v:shape id="_x0000_i1042" type="#_x0000_t75" style="width:39.75pt;height:23.25pt" o:ole="">
             <v:imagedata r:id="rId40" o:title=""/>
           </v:shape>
-          <o:OLEObject Type="Embed" ProgID="Equation.DSMT4" ShapeID="_x0000_i1042" DrawAspect="Content" ObjectID="_1589809713" r:id="rId41"/>
+          <o:OLEObject Type="Embed" ProgID="Equation.DSMT4" ShapeID="_x0000_i1042" DrawAspect="Content" ObjectID="_1590301318" r:id="rId41"/>
         </w:object>
       </w:r>
       <w:r>
@@ -984,7 +984,7 @@
           <v:shape id="_x0000_i1043" type="#_x0000_t75" style="width:361.5pt;height:66.75pt" o:ole="">
             <v:imagedata r:id="rId42" o:title=""/>
           </v:shape>
-          <o:OLEObject Type="Embed" ProgID="Equation.DSMT4" ShapeID="_x0000_i1043" DrawAspect="Content" ObjectID="_1589809714" r:id="rId43"/>
+          <o:OLEObject Type="Embed" ProgID="Equation.DSMT4" ShapeID="_x0000_i1043" DrawAspect="Content" ObjectID="_1590301319" r:id="rId43"/>
         </w:object>
       </w:r>
     </w:p>
@@ -1030,7 +1030,7 @@
           <v:shape id="_x0000_i1044" type="#_x0000_t75" style="width:50.25pt;height:24.75pt" o:ole="">
             <v:imagedata r:id="rId44" o:title=""/>
           </v:shape>
-          <o:OLEObject Type="Embed" ProgID="Equation.DSMT4" ShapeID="_x0000_i1044" DrawAspect="Content" ObjectID="_1589809715" r:id="rId45"/>
+          <o:OLEObject Type="Embed" ProgID="Equation.DSMT4" ShapeID="_x0000_i1044" DrawAspect="Content" ObjectID="_1590301320" r:id="rId45"/>
         </w:object>
       </w:r>
       <w:r>
@@ -1063,7 +1063,7 @@
           <v:shape id="_x0000_i1045" type="#_x0000_t75" style="width:113.25pt;height:23.25pt" o:ole="">
             <v:imagedata r:id="rId46" o:title=""/>
           </v:shape>
-          <o:OLEObject Type="Embed" ProgID="Equation.DSMT4" ShapeID="_x0000_i1045" DrawAspect="Content" ObjectID="_1589809716" r:id="rId47"/>
+          <o:OLEObject Type="Embed" ProgID="Equation.DSMT4" ShapeID="_x0000_i1045" DrawAspect="Content" ObjectID="_1590301321" r:id="rId47"/>
         </w:object>
       </w:r>
     </w:p>
@@ -1091,7 +1091,7 @@
           <v:shape id="_x0000_i1046" type="#_x0000_t75" style="width:24pt;height:23.25pt" o:ole="">
             <v:imagedata r:id="rId48" o:title=""/>
           </v:shape>
-          <o:OLEObject Type="Embed" ProgID="Equation.DSMT4" ShapeID="_x0000_i1046" DrawAspect="Content" ObjectID="_1589809717" r:id="rId49"/>
+          <o:OLEObject Type="Embed" ProgID="Equation.DSMT4" ShapeID="_x0000_i1046" DrawAspect="Content" ObjectID="_1590301322" r:id="rId49"/>
         </w:object>
       </w:r>
       <w:r>
@@ -1114,7 +1114,7 @@
           <v:shape id="_x0000_i1047" type="#_x0000_t75" style="width:94.5pt;height:24.75pt" o:ole="">
             <v:imagedata r:id="rId50" o:title=""/>
           </v:shape>
-          <o:OLEObject Type="Embed" ProgID="Equation.DSMT4" ShapeID="_x0000_i1047" DrawAspect="Content" ObjectID="_1589809718" r:id="rId51"/>
+          <o:OLEObject Type="Embed" ProgID="Equation.DSMT4" ShapeID="_x0000_i1047" DrawAspect="Content" ObjectID="_1590301323" r:id="rId51"/>
         </w:object>
       </w:r>
       <w:r>
@@ -1134,7 +1134,7 @@
           <v:shape id="_x0000_i1048" type="#_x0000_t75" style="width:50.25pt;height:23.25pt" o:ole="">
             <v:imagedata r:id="rId52" o:title=""/>
           </v:shape>
-          <o:OLEObject Type="Embed" ProgID="Equation.DSMT4" ShapeID="_x0000_i1048" DrawAspect="Content" ObjectID="_1589809719" r:id="rId53"/>
+          <o:OLEObject Type="Embed" ProgID="Equation.DSMT4" ShapeID="_x0000_i1048" DrawAspect="Content" ObjectID="_1590301324" r:id="rId53"/>
         </w:object>
       </w:r>
       <w:r>
@@ -1162,7 +1162,7 @@
           <v:shape id="_x0000_i1049" type="#_x0000_t75" style="width:396.75pt;height:84.75pt" o:ole="">
             <v:imagedata r:id="rId54" o:title=""/>
           </v:shape>
-          <o:OLEObject Type="Embed" ProgID="Equation.DSMT4" ShapeID="_x0000_i1049" DrawAspect="Content" ObjectID="_1589809720" r:id="rId55"/>
+          <o:OLEObject Type="Embed" ProgID="Equation.DSMT4" ShapeID="_x0000_i1049" DrawAspect="Content" ObjectID="_1590301325" r:id="rId55"/>
         </w:object>
       </w:r>
     </w:p>
@@ -1192,7 +1192,7 @@
           <v:shape id="_x0000_i1050" type="#_x0000_t75" style="width:39.75pt;height:23.25pt" o:ole="">
             <v:imagedata r:id="rId56" o:title=""/>
           </v:shape>
-          <o:OLEObject Type="Embed" ProgID="Equation.DSMT4" ShapeID="_x0000_i1050" DrawAspect="Content" ObjectID="_1589809721" r:id="rId57"/>
+          <o:OLEObject Type="Embed" ProgID="Equation.DSMT4" ShapeID="_x0000_i1050" DrawAspect="Content" ObjectID="_1590301326" r:id="rId57"/>
         </w:object>
       </w:r>
       <w:r>
@@ -1216,7 +1216,7 @@
           <v:shape id="_x0000_i1051" type="#_x0000_t75" style="width:141pt;height:24.75pt" o:ole="">
             <v:imagedata r:id="rId58" o:title=""/>
           </v:shape>
-          <o:OLEObject Type="Embed" ProgID="Equation.DSMT4" ShapeID="_x0000_i1051" DrawAspect="Content" ObjectID="_1589809722" r:id="rId59"/>
+          <o:OLEObject Type="Embed" ProgID="Equation.DSMT4" ShapeID="_x0000_i1051" DrawAspect="Content" ObjectID="_1590301327" r:id="rId59"/>
         </w:object>
       </w:r>
     </w:p>
@@ -1246,7 +1246,7 @@
           <v:shape id="_x0000_i1052" type="#_x0000_t75" style="width:41.25pt;height:23.25pt" o:ole="">
             <v:imagedata r:id="rId60" o:title=""/>
           </v:shape>
-          <o:OLEObject Type="Embed" ProgID="Equation.DSMT4" ShapeID="_x0000_i1052" DrawAspect="Content" ObjectID="_1589809723" r:id="rId61"/>
+          <o:OLEObject Type="Embed" ProgID="Equation.DSMT4" ShapeID="_x0000_i1052" DrawAspect="Content" ObjectID="_1590301328" r:id="rId61"/>
         </w:object>
       </w:r>
       <w:r>
@@ -1266,7 +1266,7 @@
           <v:shape id="_x0000_i1053" type="#_x0000_t75" style="width:21.75pt;height:23.25pt" o:ole="">
             <v:imagedata r:id="rId62" o:title=""/>
           </v:shape>
-          <o:OLEObject Type="Embed" ProgID="Equation.DSMT4" ShapeID="_x0000_i1053" DrawAspect="Content" ObjectID="_1589809724" r:id="rId63"/>
+          <o:OLEObject Type="Embed" ProgID="Equation.DSMT4" ShapeID="_x0000_i1053" DrawAspect="Content" ObjectID="_1590301329" r:id="rId63"/>
         </w:object>
       </w:r>
       <w:r>
@@ -1296,7 +1296,7 @@
           <v:shape id="_x0000_i1054" type="#_x0000_t75" style="width:210.75pt;height:45.75pt" o:ole="">
             <v:imagedata r:id="rId64" o:title=""/>
           </v:shape>
-          <o:OLEObject Type="Embed" ProgID="Equation.DSMT4" ShapeID="_x0000_i1054" DrawAspect="Content" ObjectID="_1589809725" r:id="rId65"/>
+          <o:OLEObject Type="Embed" ProgID="Equation.DSMT4" ShapeID="_x0000_i1054" DrawAspect="Content" ObjectID="_1590301330" r:id="rId65"/>
         </w:object>
       </w:r>
     </w:p>
@@ -1336,7 +1336,7 @@
           <v:shape id="_x0000_i1055" type="#_x0000_t75" style="width:364.5pt;height:48pt" o:ole="">
             <v:imagedata r:id="rId66" o:title=""/>
           </v:shape>
-          <o:OLEObject Type="Embed" ProgID="Equation.DSMT4" ShapeID="_x0000_i1055" DrawAspect="Content" ObjectID="_1589809726" r:id="rId67"/>
+          <o:OLEObject Type="Embed" ProgID="Equation.DSMT4" ShapeID="_x0000_i1055" DrawAspect="Content" ObjectID="_1590301331" r:id="rId67"/>
         </w:object>
       </w:r>
     </w:p>
@@ -1359,7 +1359,7 @@
           <v:shape id="_x0000_i1056" type="#_x0000_t75" style="width:429pt;height:48pt" o:ole="">
             <v:imagedata r:id="rId68" o:title=""/>
           </v:shape>
-          <o:OLEObject Type="Embed" ProgID="Equation.DSMT4" ShapeID="_x0000_i1056" DrawAspect="Content" ObjectID="_1589809727" r:id="rId69"/>
+          <o:OLEObject Type="Embed" ProgID="Equation.DSMT4" ShapeID="_x0000_i1056" DrawAspect="Content" ObjectID="_1590301332" r:id="rId69"/>
         </w:object>
       </w:r>
     </w:p>
@@ -1385,7 +1385,7 @@
           <v:shape id="_x0000_i1057" type="#_x0000_t75" style="width:16.5pt;height:18pt" o:ole="">
             <v:imagedata r:id="rId70" o:title=""/>
           </v:shape>
-          <o:OLEObject Type="Embed" ProgID="Equation.DSMT4" ShapeID="_x0000_i1057" DrawAspect="Content" ObjectID="_1589809728" r:id="rId71"/>
+          <o:OLEObject Type="Embed" ProgID="Equation.DSMT4" ShapeID="_x0000_i1057" DrawAspect="Content" ObjectID="_1590301333" r:id="rId71"/>
         </w:object>
       </w:r>
       <w:r>
@@ -1439,7 +1439,7 @@
           <v:shape id="_x0000_i1058" type="#_x0000_t75" style="width:80.25pt;height:25.5pt" o:ole="">
             <v:imagedata r:id="rId72" o:title=""/>
           </v:shape>
-          <o:OLEObject Type="Embed" ProgID="Equation.DSMT4" ShapeID="_x0000_i1058" DrawAspect="Content" ObjectID="_1589809729" r:id="rId73"/>
+          <o:OLEObject Type="Embed" ProgID="Equation.DSMT4" ShapeID="_x0000_i1058" DrawAspect="Content" ObjectID="_1590301334" r:id="rId73"/>
         </w:object>
       </w:r>
       <w:r>
@@ -1512,7 +1512,7 @@
           <v:shape id="_x0000_i1059" type="#_x0000_t75" style="width:398.25pt;height:62.25pt" o:ole="">
             <v:imagedata r:id="rId74" o:title=""/>
           </v:shape>
-          <o:OLEObject Type="Embed" ProgID="Equation.DSMT4" ShapeID="_x0000_i1059" DrawAspect="Content" ObjectID="_1589809730" r:id="rId75"/>
+          <o:OLEObject Type="Embed" ProgID="Equation.DSMT4" ShapeID="_x0000_i1059" DrawAspect="Content" ObjectID="_1590301335" r:id="rId75"/>
         </w:object>
       </w:r>
     </w:p>
@@ -1542,7 +1542,7 @@
           <v:shape id="_x0000_i1060" type="#_x0000_t75" style="width:39.75pt;height:23.25pt" o:ole="">
             <v:imagedata r:id="rId56" o:title=""/>
           </v:shape>
-          <o:OLEObject Type="Embed" ProgID="Equation.DSMT4" ShapeID="_x0000_i1060" DrawAspect="Content" ObjectID="_1589809731" r:id="rId76"/>
+          <o:OLEObject Type="Embed" ProgID="Equation.DSMT4" ShapeID="_x0000_i1060" DrawAspect="Content" ObjectID="_1590301336" r:id="rId76"/>
         </w:object>
       </w:r>
       <w:r>
@@ -1562,7 +1562,7 @@
           <v:shape id="_x0000_i1061" type="#_x0000_t75" style="width:48pt;height:23.25pt" o:ole="">
             <v:imagedata r:id="rId77" o:title=""/>
           </v:shape>
-          <o:OLEObject Type="Embed" ProgID="Equation.DSMT4" ShapeID="_x0000_i1061" DrawAspect="Content" ObjectID="_1589809732" r:id="rId78"/>
+          <o:OLEObject Type="Embed" ProgID="Equation.DSMT4" ShapeID="_x0000_i1061" DrawAspect="Content" ObjectID="_1590301337" r:id="rId78"/>
         </w:object>
       </w:r>
       <w:r>
@@ -1582,7 +1582,7 @@
           <v:shape id="_x0000_i1062" type="#_x0000_t75" style="width:48.75pt;height:23.25pt" o:ole="">
             <v:imagedata r:id="rId79" o:title=""/>
           </v:shape>
-          <o:OLEObject Type="Embed" ProgID="Equation.DSMT4" ShapeID="_x0000_i1062" DrawAspect="Content" ObjectID="_1589809733" r:id="rId80"/>
+          <o:OLEObject Type="Embed" ProgID="Equation.DSMT4" ShapeID="_x0000_i1062" DrawAspect="Content" ObjectID="_1590301338" r:id="rId80"/>
         </w:object>
       </w:r>
       <w:r>
@@ -1608,7 +1608,7 @@
           <v:shape id="_x0000_i1063" type="#_x0000_t75" style="width:451.5pt;height:90.75pt" o:ole="">
             <v:imagedata r:id="rId81" o:title=""/>
           </v:shape>
-          <o:OLEObject Type="Embed" ProgID="Equation.DSMT4" ShapeID="_x0000_i1063" DrawAspect="Content" ObjectID="_1589809734" r:id="rId82"/>
+          <o:OLEObject Type="Embed" ProgID="Equation.DSMT4" ShapeID="_x0000_i1063" DrawAspect="Content" ObjectID="_1590301339" r:id="rId82"/>
         </w:object>
       </w:r>
     </w:p>
@@ -1642,7 +1642,7 @@
           <v:shape id="_x0000_i1064" type="#_x0000_t75" style="width:444pt;height:141.75pt" o:ole="">
             <v:imagedata r:id="rId83" o:title=""/>
           </v:shape>
-          <o:OLEObject Type="Embed" ProgID="Equation.DSMT4" ShapeID="_x0000_i1064" DrawAspect="Content" ObjectID="_1589809735" r:id="rId84"/>
+          <o:OLEObject Type="Embed" ProgID="Equation.DSMT4" ShapeID="_x0000_i1064" DrawAspect="Content" ObjectID="_1590301340" r:id="rId84"/>
         </w:object>
       </w:r>
     </w:p>
@@ -1672,7 +1672,7 @@
           <v:shape id="_x0000_i1065" type="#_x0000_t75" style="width:148.5pt;height:25.5pt" o:ole="">
             <v:imagedata r:id="rId85" o:title=""/>
           </v:shape>
-          <o:OLEObject Type="Embed" ProgID="Equation.DSMT4" ShapeID="_x0000_i1065" DrawAspect="Content" ObjectID="_1589809736" r:id="rId86"/>
+          <o:OLEObject Type="Embed" ProgID="Equation.DSMT4" ShapeID="_x0000_i1065" DrawAspect="Content" ObjectID="_1590301341" r:id="rId86"/>
         </w:object>
       </w:r>
       <w:r>
@@ -1690,7 +1690,7 @@
           <v:shape id="_x0000_i1066" type="#_x0000_t75" style="width:141pt;height:22.5pt" o:ole="">
             <v:imagedata r:id="rId87" o:title=""/>
           </v:shape>
-          <o:OLEObject Type="Embed" ProgID="Equation.DSMT4" ShapeID="_x0000_i1066" DrawAspect="Content" ObjectID="_1589809737" r:id="rId88"/>
+          <o:OLEObject Type="Embed" ProgID="Equation.DSMT4" ShapeID="_x0000_i1066" DrawAspect="Content" ObjectID="_1590301342" r:id="rId88"/>
         </w:object>
       </w:r>
       <w:r>
@@ -1731,7 +1731,7 @@
           <v:shape id="_x0000_i1067" type="#_x0000_t75" style="width:342pt;height:51pt" o:ole="">
             <v:imagedata r:id="rId89" o:title=""/>
           </v:shape>
-          <o:OLEObject Type="Embed" ProgID="Equation.DSMT4" ShapeID="_x0000_i1067" DrawAspect="Content" ObjectID="_1589809738" r:id="rId90"/>
+          <o:OLEObject Type="Embed" ProgID="Equation.DSMT4" ShapeID="_x0000_i1067" DrawAspect="Content" ObjectID="_1590301343" r:id="rId90"/>
         </w:object>
       </w:r>
     </w:p>
@@ -1748,7 +1748,7 @@
           <v:shape id="_x0000_i1068" type="#_x0000_t75" style="width:357.75pt;height:104.25pt" o:ole="">
             <v:imagedata r:id="rId91" o:title=""/>
           </v:shape>
-          <o:OLEObject Type="Embed" ProgID="Equation.DSMT4" ShapeID="_x0000_i1068" DrawAspect="Content" ObjectID="_1589809739" r:id="rId92"/>
+          <o:OLEObject Type="Embed" ProgID="Equation.DSMT4" ShapeID="_x0000_i1068" DrawAspect="Content" ObjectID="_1590301344" r:id="rId92"/>
         </w:object>
       </w:r>
     </w:p>
@@ -1778,7 +1778,7 @@
           <v:shape id="_x0000_i1069" type="#_x0000_t75" style="width:99pt;height:24pt" o:ole="">
             <v:imagedata r:id="rId93" o:title=""/>
           </v:shape>
-          <o:OLEObject Type="Embed" ProgID="Equation.DSMT4" ShapeID="_x0000_i1069" DrawAspect="Content" ObjectID="_1589809740" r:id="rId94"/>
+          <o:OLEObject Type="Embed" ProgID="Equation.DSMT4" ShapeID="_x0000_i1069" DrawAspect="Content" ObjectID="_1590301345" r:id="rId94"/>
         </w:object>
       </w:r>
       <w:r>
@@ -1799,7 +1799,7 @@
           <v:shape id="_x0000_i1070" type="#_x0000_t75" style="width:39.75pt;height:23.25pt" o:ole="">
             <v:imagedata r:id="rId95" o:title=""/>
           </v:shape>
-          <o:OLEObject Type="Embed" ProgID="Equation.DSMT4" ShapeID="_x0000_i1070" DrawAspect="Content" ObjectID="_1589809741" r:id="rId96"/>
+          <o:OLEObject Type="Embed" ProgID="Equation.DSMT4" ShapeID="_x0000_i1070" DrawAspect="Content" ObjectID="_1590301346" r:id="rId96"/>
         </w:object>
       </w:r>
       <w:bookmarkEnd w:id="1"/>
@@ -1820,7 +1820,7 @@
           <v:shape id="_x0000_i1071" type="#_x0000_t75" style="width:39.75pt;height:25.5pt" o:ole="">
             <v:imagedata r:id="rId97" o:title=""/>
           </v:shape>
-          <o:OLEObject Type="Embed" ProgID="Equation.DSMT4" ShapeID="_x0000_i1071" DrawAspect="Content" ObjectID="_1589809742" r:id="rId98"/>
+          <o:OLEObject Type="Embed" ProgID="Equation.DSMT4" ShapeID="_x0000_i1071" DrawAspect="Content" ObjectID="_1590301347" r:id="rId98"/>
         </w:object>
       </w:r>
       <w:r>
@@ -1844,7 +1844,7 @@
           <v:shape id="_x0000_i1072" type="#_x0000_t75" style="width:427.5pt;height:50.25pt" o:ole="">
             <v:imagedata r:id="rId99" o:title=""/>
           </v:shape>
-          <o:OLEObject Type="Embed" ProgID="Equation.DSMT4" ShapeID="_x0000_i1072" DrawAspect="Content" ObjectID="_1589809743" r:id="rId100"/>
+          <o:OLEObject Type="Embed" ProgID="Equation.DSMT4" ShapeID="_x0000_i1072" DrawAspect="Content" ObjectID="_1590301348" r:id="rId100"/>
         </w:object>
       </w:r>
     </w:p>
@@ -1886,7 +1886,7 @@
           <v:shape id="_x0000_i1073" type="#_x0000_t75" style="width:25.5pt;height:25.5pt" o:ole="">
             <v:imagedata r:id="rId34" o:title=""/>
           </v:shape>
-          <o:OLEObject Type="Embed" ProgID="Equation.DSMT4" ShapeID="_x0000_i1073" DrawAspect="Content" ObjectID="_1589809744" r:id="rId101"/>
+          <o:OLEObject Type="Embed" ProgID="Equation.DSMT4" ShapeID="_x0000_i1073" DrawAspect="Content" ObjectID="_1590301349" r:id="rId101"/>
         </w:object>
       </w:r>
       <w:r>
@@ -1900,7 +1900,7 @@
           <v:shape id="_x0000_i1074" type="#_x0000_t75" style="width:29.25pt;height:25.5pt" o:ole="">
             <v:imagedata r:id="rId36" o:title=""/>
           </v:shape>
-          <o:OLEObject Type="Embed" ProgID="Equation.DSMT4" ShapeID="_x0000_i1074" DrawAspect="Content" ObjectID="_1589809745" r:id="rId102"/>
+          <o:OLEObject Type="Embed" ProgID="Equation.DSMT4" ShapeID="_x0000_i1074" DrawAspect="Content" ObjectID="_1590301350" r:id="rId102"/>
         </w:object>
       </w:r>
       <w:r>
@@ -1927,7 +1927,7 @@
           <v:shape id="_x0000_i1075" type="#_x0000_t75" style="width:12.75pt;height:21pt" o:ole="">
             <v:imagedata r:id="rId103" o:title=""/>
           </v:shape>
-          <o:OLEObject Type="Embed" ProgID="Equation.DSMT4" ShapeID="_x0000_i1075" DrawAspect="Content" ObjectID="_1589809746" r:id="rId104"/>
+          <o:OLEObject Type="Embed" ProgID="Equation.DSMT4" ShapeID="_x0000_i1075" DrawAspect="Content" ObjectID="_1590301351" r:id="rId104"/>
         </w:object>
       </w:r>
       <w:r>
@@ -1956,7 +1956,7 @@
           <v:shape id="_x0000_i1076" type="#_x0000_t75" style="width:15.75pt;height:21pt" o:ole="">
             <v:imagedata r:id="rId105" o:title=""/>
           </v:shape>
-          <o:OLEObject Type="Embed" ProgID="Equation.DSMT4" ShapeID="_x0000_i1076" DrawAspect="Content" ObjectID="_1589809747" r:id="rId106"/>
+          <o:OLEObject Type="Embed" ProgID="Equation.DSMT4" ShapeID="_x0000_i1076" DrawAspect="Content" ObjectID="_1590301352" r:id="rId106"/>
         </w:object>
       </w:r>
       <w:r>
@@ -1986,7 +1986,7 @@
           <v:shape id="_x0000_i1077" type="#_x0000_t75" style="width:361.5pt;height:25.5pt" o:ole="">
             <v:imagedata r:id="rId107" o:title=""/>
           </v:shape>
-          <o:OLEObject Type="Embed" ProgID="Equation.DSMT4" ShapeID="_x0000_i1077" DrawAspect="Content" ObjectID="_1589809748" r:id="rId108"/>
+          <o:OLEObject Type="Embed" ProgID="Equation.DSMT4" ShapeID="_x0000_i1077" DrawAspect="Content" ObjectID="_1590301353" r:id="rId108"/>
         </w:object>
       </w:r>
       <w:r>
@@ -2032,7 +2032,7 @@
           <v:shape id="_x0000_i1078" type="#_x0000_t75" style="width:9pt;height:16.5pt" o:ole="">
             <v:imagedata r:id="rId109" o:title=""/>
           </v:shape>
-          <o:OLEObject Type="Embed" ProgID="Equation.DSMT4" ShapeID="_x0000_i1078" DrawAspect="Content" ObjectID="_1589809749" r:id="rId110"/>
+          <o:OLEObject Type="Embed" ProgID="Equation.DSMT4" ShapeID="_x0000_i1078" DrawAspect="Content" ObjectID="_1590301354" r:id="rId110"/>
         </w:object>
       </w:r>
       <w:bookmarkEnd w:id="2"/>
@@ -2054,7 +2054,7 @@
           <v:shape id="_x0000_i1079" type="#_x0000_t75" style="width:34.5pt;height:23.25pt" o:ole="">
             <v:imagedata r:id="rId111" o:title=""/>
           </v:shape>
-          <o:OLEObject Type="Embed" ProgID="Equation.DSMT4" ShapeID="_x0000_i1079" DrawAspect="Content" ObjectID="_1589809750" r:id="rId112"/>
+          <o:OLEObject Type="Embed" ProgID="Equation.DSMT4" ShapeID="_x0000_i1079" DrawAspect="Content" ObjectID="_1590301355" r:id="rId112"/>
         </w:object>
       </w:r>
       <w:r>
@@ -2074,7 +2074,7 @@
           <v:shape id="_x0000_i1080" type="#_x0000_t75" style="width:42pt;height:21pt" o:ole="">
             <v:imagedata r:id="rId113" o:title=""/>
           </v:shape>
-          <o:OLEObject Type="Embed" ProgID="Equation.DSMT4" ShapeID="_x0000_i1080" DrawAspect="Content" ObjectID="_1589809751" r:id="rId114"/>
+          <o:OLEObject Type="Embed" ProgID="Equation.DSMT4" ShapeID="_x0000_i1080" DrawAspect="Content" ObjectID="_1590301356" r:id="rId114"/>
         </w:object>
       </w:r>
       <w:r>
@@ -2104,7 +2104,7 @@
           <v:shape id="_x0000_i1081" type="#_x0000_t75" style="width:387pt;height:48.75pt" o:ole="">
             <v:imagedata r:id="rId115" o:title=""/>
           </v:shape>
-          <o:OLEObject Type="Embed" ProgID="Equation.DSMT4" ShapeID="_x0000_i1081" DrawAspect="Content" ObjectID="_1589809752" r:id="rId116"/>
+          <o:OLEObject Type="Embed" ProgID="Equation.DSMT4" ShapeID="_x0000_i1081" DrawAspect="Content" ObjectID="_1590301357" r:id="rId116"/>
         </w:object>
       </w:r>
     </w:p>
@@ -2158,7 +2158,7 @@
           <v:shape id="_x0000_i1082" type="#_x0000_t75" style="width:459pt;height:160.5pt" o:ole="">
             <v:imagedata r:id="rId117" o:title=""/>
           </v:shape>
-          <o:OLEObject Type="Embed" ProgID="Equation.DSMT4" ShapeID="_x0000_i1082" DrawAspect="Content" ObjectID="_1589809753" r:id="rId118"/>
+          <o:OLEObject Type="Embed" ProgID="Equation.DSMT4" ShapeID="_x0000_i1082" DrawAspect="Content" ObjectID="_1590301358" r:id="rId118"/>
         </w:object>
       </w:r>
     </w:p>
@@ -2188,7 +2188,7 @@
           <v:shape id="_x0000_i1083" type="#_x0000_t75" style="width:123pt;height:24.75pt" o:ole="">
             <v:imagedata r:id="rId119" o:title=""/>
           </v:shape>
-          <o:OLEObject Type="Embed" ProgID="Equation.DSMT4" ShapeID="_x0000_i1083" DrawAspect="Content" ObjectID="_1589809754" r:id="rId120"/>
+          <o:OLEObject Type="Embed" ProgID="Equation.DSMT4" ShapeID="_x0000_i1083" DrawAspect="Content" ObjectID="_1590301359" r:id="rId120"/>
         </w:object>
       </w:r>
       <w:r>
@@ -2208,7 +2208,7 @@
           <v:shape id="_x0000_i1084" type="#_x0000_t75" style="width:186pt;height:39.75pt" o:ole="">
             <v:imagedata r:id="rId121" o:title=""/>
           </v:shape>
-          <o:OLEObject Type="Embed" ProgID="Equation.DSMT4" ShapeID="_x0000_i1084" DrawAspect="Content" ObjectID="_1589809755" r:id="rId122"/>
+          <o:OLEObject Type="Embed" ProgID="Equation.DSMT4" ShapeID="_x0000_i1084" DrawAspect="Content" ObjectID="_1590301360" r:id="rId122"/>
         </w:object>
       </w:r>
       <w:r>
@@ -2245,7 +2245,7 @@
           <v:shape id="_x0000_i1085" type="#_x0000_t75" style="width:41.25pt;height:23.25pt" o:ole="">
             <v:imagedata r:id="rId123" o:title=""/>
           </v:shape>
-          <o:OLEObject Type="Embed" ProgID="Equation.DSMT4" ShapeID="_x0000_i1085" DrawAspect="Content" ObjectID="_1589809756" r:id="rId124"/>
+          <o:OLEObject Type="Embed" ProgID="Equation.DSMT4" ShapeID="_x0000_i1085" DrawAspect="Content" ObjectID="_1590301361" r:id="rId124"/>
         </w:object>
       </w:r>
       <w:r>
@@ -2265,7 +2265,7 @@
           <v:shape id="_x0000_i1086" type="#_x0000_t75" style="width:41.25pt;height:23.25pt" o:ole="">
             <v:imagedata r:id="rId125" o:title=""/>
           </v:shape>
-          <o:OLEObject Type="Embed" ProgID="Equation.DSMT4" ShapeID="_x0000_i1086" DrawAspect="Content" ObjectID="_1589809757" r:id="rId126"/>
+          <o:OLEObject Type="Embed" ProgID="Equation.DSMT4" ShapeID="_x0000_i1086" DrawAspect="Content" ObjectID="_1590301362" r:id="rId126"/>
         </w:object>
       </w:r>
       <w:r>
@@ -2285,7 +2285,7 @@
           <v:shape id="_x0000_i1087" type="#_x0000_t75" style="width:12.75pt;height:21pt" o:ole="">
             <v:imagedata r:id="rId127" o:title=""/>
           </v:shape>
-          <o:OLEObject Type="Embed" ProgID="Equation.DSMT4" ShapeID="_x0000_i1087" DrawAspect="Content" ObjectID="_1589809758" r:id="rId128"/>
+          <o:OLEObject Type="Embed" ProgID="Equation.DSMT4" ShapeID="_x0000_i1087" DrawAspect="Content" ObjectID="_1590301363" r:id="rId128"/>
         </w:object>
       </w:r>
       <w:r>
@@ -2305,7 +2305,7 @@
           <v:shape id="_x0000_i1088" type="#_x0000_t75" style="width:15.75pt;height:21pt" o:ole="">
             <v:imagedata r:id="rId129" o:title=""/>
           </v:shape>
-          <o:OLEObject Type="Embed" ProgID="Equation.DSMT4" ShapeID="_x0000_i1088" DrawAspect="Content" ObjectID="_1589809759" r:id="rId130"/>
+          <o:OLEObject Type="Embed" ProgID="Equation.DSMT4" ShapeID="_x0000_i1088" DrawAspect="Content" ObjectID="_1590301364" r:id="rId130"/>
         </w:object>
       </w:r>
       <w:r>
@@ -2335,7 +2335,7 @@
           <v:shape id="_x0000_i1089" type="#_x0000_t75" style="width:334.5pt;height:96.75pt" o:ole="">
             <v:imagedata r:id="rId131" o:title=""/>
           </v:shape>
-          <o:OLEObject Type="Embed" ProgID="Equation.DSMT4" ShapeID="_x0000_i1089" DrawAspect="Content" ObjectID="_1589809760" r:id="rId132"/>
+          <o:OLEObject Type="Embed" ProgID="Equation.DSMT4" ShapeID="_x0000_i1089" DrawAspect="Content" ObjectID="_1590301365" r:id="rId132"/>
         </w:object>
       </w:r>
     </w:p>
@@ -2398,7 +2398,7 @@
           <v:shape id="_x0000_i1090" type="#_x0000_t75" style="width:39.75pt;height:24pt" o:ole="">
             <v:imagedata r:id="rId133" o:title=""/>
           </v:shape>
-          <o:OLEObject Type="Embed" ProgID="Equation.DSMT4" ShapeID="_x0000_i1090" DrawAspect="Content" ObjectID="_1589809761" r:id="rId134"/>
+          <o:OLEObject Type="Embed" ProgID="Equation.DSMT4" ShapeID="_x0000_i1090" DrawAspect="Content" ObjectID="_1590301366" r:id="rId134"/>
         </w:object>
       </w:r>
       <w:r>
@@ -2431,7 +2431,7 @@
           <v:shape id="_x0000_i1091" type="#_x0000_t75" style="width:6in;height:238.5pt" o:ole="">
             <v:imagedata r:id="rId135" o:title=""/>
           </v:shape>
-          <o:OLEObject Type="Embed" ProgID="Equation.DSMT4" ShapeID="_x0000_i1091" DrawAspect="Content" ObjectID="_1589809762" r:id="rId136"/>
+          <o:OLEObject Type="Embed" ProgID="Equation.DSMT4" ShapeID="_x0000_i1091" DrawAspect="Content" ObjectID="_1590301367" r:id="rId136"/>
         </w:object>
       </w:r>
     </w:p>
@@ -2454,7 +2454,7 @@
           <v:shape id="_x0000_i1092" type="#_x0000_t75" style="width:392.25pt;height:150pt" o:ole="">
             <v:imagedata r:id="rId137" o:title=""/>
           </v:shape>
-          <o:OLEObject Type="Embed" ProgID="Equation.DSMT4" ShapeID="_x0000_i1092" DrawAspect="Content" ObjectID="_1589809763" r:id="rId138"/>
+          <o:OLEObject Type="Embed" ProgID="Equation.DSMT4" ShapeID="_x0000_i1092" DrawAspect="Content" ObjectID="_1590301368" r:id="rId138"/>
         </w:object>
       </w:r>
     </w:p>
@@ -2508,7 +2508,7 @@
           <v:shape id="_x0000_i1093" type="#_x0000_t75" style="width:406.5pt;height:256.5pt" o:ole="">
             <v:imagedata r:id="rId139" o:title=""/>
           </v:shape>
-          <o:OLEObject Type="Embed" ProgID="Equation.DSMT4" ShapeID="_x0000_i1093" DrawAspect="Content" ObjectID="_1589809764" r:id="rId140"/>
+          <o:OLEObject Type="Embed" ProgID="Equation.DSMT4" ShapeID="_x0000_i1093" DrawAspect="Content" ObjectID="_1590301369" r:id="rId140"/>
         </w:object>
       </w:r>
     </w:p>
@@ -2531,7 +2531,7 @@
           <v:shape id="_x0000_i1094" type="#_x0000_t75" style="width:438.75pt;height:155.25pt" o:ole="">
             <v:imagedata r:id="rId141" o:title=""/>
           </v:shape>
-          <o:OLEObject Type="Embed" ProgID="Equation.DSMT4" ShapeID="_x0000_i1094" DrawAspect="Content" ObjectID="_1589809765" r:id="rId142"/>
+          <o:OLEObject Type="Embed" ProgID="Equation.DSMT4" ShapeID="_x0000_i1094" DrawAspect="Content" ObjectID="_1590301370" r:id="rId142"/>
         </w:object>
       </w:r>
     </w:p>
@@ -2596,7 +2596,7 @@
           <v:shape id="_x0000_i1095" type="#_x0000_t75" style="width:274.5pt;height:47.25pt" o:ole="">
             <v:imagedata r:id="rId143" o:title=""/>
           </v:shape>
-          <o:OLEObject Type="Embed" ProgID="Equation.DSMT4" ShapeID="_x0000_i1095" DrawAspect="Content" ObjectID="_1589809766" r:id="rId144"/>
+          <o:OLEObject Type="Embed" ProgID="Equation.DSMT4" ShapeID="_x0000_i1095" DrawAspect="Content" ObjectID="_1590301371" r:id="rId144"/>
         </w:object>
       </w:r>
     </w:p>
@@ -2637,7 +2637,7 @@
           <v:shape id="_x0000_i1096" type="#_x0000_t75" style="width:408pt;height:213.75pt" o:ole="">
             <v:imagedata r:id="rId145" o:title=""/>
           </v:shape>
-          <o:OLEObject Type="Embed" ProgID="Equation.DSMT4" ShapeID="_x0000_i1096" DrawAspect="Content" ObjectID="_1589809767" r:id="rId146"/>
+          <o:OLEObject Type="Embed" ProgID="Equation.DSMT4" ShapeID="_x0000_i1096" DrawAspect="Content" ObjectID="_1590301372" r:id="rId146"/>
         </w:object>
       </w:r>
       <w:bookmarkEnd w:id="4"/>
@@ -2678,7 +2678,7 @@
           <v:shape id="_x0000_i1097" type="#_x0000_t75" style="width:430.5pt;height:261pt" o:ole="">
             <v:imagedata r:id="rId147" o:title=""/>
           </v:shape>
-          <o:OLEObject Type="Embed" ProgID="Equation.DSMT4" ShapeID="_x0000_i1097" DrawAspect="Content" ObjectID="_1589809768" r:id="rId148"/>
+          <o:OLEObject Type="Embed" ProgID="Equation.DSMT4" ShapeID="_x0000_i1097" DrawAspect="Content" ObjectID="_1590301373" r:id="rId148"/>
         </w:object>
       </w:r>
     </w:p>
@@ -2718,7 +2718,7 @@
           <v:shape id="_x0000_i1098" type="#_x0000_t75" style="width:376.5pt;height:49.5pt" o:ole="">
             <v:imagedata r:id="rId149" o:title=""/>
           </v:shape>
-          <o:OLEObject Type="Embed" ProgID="Equation.DSMT4" ShapeID="_x0000_i1098" DrawAspect="Content" ObjectID="_1589809769" r:id="rId150"/>
+          <o:OLEObject Type="Embed" ProgID="Equation.DSMT4" ShapeID="_x0000_i1098" DrawAspect="Content" ObjectID="_1590301374" r:id="rId150"/>
         </w:object>
       </w:r>
     </w:p>
@@ -2741,7 +2741,7 @@
           <v:shape id="_x0000_i1099" type="#_x0000_t75" style="width:410.25pt;height:162pt" o:ole="">
             <v:imagedata r:id="rId151" o:title=""/>
           </v:shape>
-          <o:OLEObject Type="Embed" ProgID="Equation.DSMT4" ShapeID="_x0000_i1099" DrawAspect="Content" ObjectID="_1589809770" r:id="rId152"/>
+          <o:OLEObject Type="Embed" ProgID="Equation.DSMT4" ShapeID="_x0000_i1099" DrawAspect="Content" ObjectID="_1590301375" r:id="rId152"/>
         </w:object>
       </w:r>
     </w:p>
@@ -2781,7 +2781,7 @@
           <v:shape id="_x0000_i1100" type="#_x0000_t75" style="width:375pt;height:99pt" o:ole="">
             <v:imagedata r:id="rId153" o:title=""/>
           </v:shape>
-          <o:OLEObject Type="Embed" ProgID="Equation.DSMT4" ShapeID="_x0000_i1100" DrawAspect="Content" ObjectID="_1589809771" r:id="rId154"/>
+          <o:OLEObject Type="Embed" ProgID="Equation.DSMT4" ShapeID="_x0000_i1100" DrawAspect="Content" ObjectID="_1590301376" r:id="rId154"/>
         </w:object>
       </w:r>
     </w:p>
@@ -2804,7 +2804,7 @@
           <v:shape id="_x0000_i1101" type="#_x0000_t75" style="width:443.25pt;height:109.5pt" o:ole="">
             <v:imagedata r:id="rId155" o:title=""/>
           </v:shape>
-          <o:OLEObject Type="Embed" ProgID="Equation.DSMT4" ShapeID="_x0000_i1101" DrawAspect="Content" ObjectID="_1589809772" r:id="rId156"/>
+          <o:OLEObject Type="Embed" ProgID="Equation.DSMT4" ShapeID="_x0000_i1101" DrawAspect="Content" ObjectID="_1590301377" r:id="rId156"/>
         </w:object>
       </w:r>
     </w:p>
@@ -2861,7 +2861,7 @@
           <v:shape id="_x0000_i1102" type="#_x0000_t75" style="width:375pt;height:73.5pt" o:ole="">
             <v:imagedata r:id="rId157" o:title=""/>
           </v:shape>
-          <o:OLEObject Type="Embed" ProgID="Equation.DSMT4" ShapeID="_x0000_i1102" DrawAspect="Content" ObjectID="_1589809773" r:id="rId158"/>
+          <o:OLEObject Type="Embed" ProgID="Equation.DSMT4" ShapeID="_x0000_i1102" DrawAspect="Content" ObjectID="_1590301378" r:id="rId158"/>
         </w:object>
       </w:r>
     </w:p>
@@ -2902,7 +2902,7 @@
           <v:shape id="_x0000_i1103" type="#_x0000_t75" style="width:484.5pt;height:99pt" o:ole="">
             <v:imagedata r:id="rId159" o:title=""/>
           </v:shape>
-          <o:OLEObject Type="Embed" ProgID="Equation.DSMT4" ShapeID="_x0000_i1103" DrawAspect="Content" ObjectID="_1589809774" r:id="rId160"/>
+          <o:OLEObject Type="Embed" ProgID="Equation.DSMT4" ShapeID="_x0000_i1103" DrawAspect="Content" ObjectID="_1590301379" r:id="rId160"/>
         </w:object>
       </w:r>
     </w:p>
@@ -2926,7 +2926,7 @@
           <v:shape id="_x0000_i1104" type="#_x0000_t75" style="width:453.75pt;height:109.5pt" o:ole="">
             <v:imagedata r:id="rId161" o:title=""/>
           </v:shape>
-          <o:OLEObject Type="Embed" ProgID="Equation.DSMT4" ShapeID="_x0000_i1104" DrawAspect="Content" ObjectID="_1589809775" r:id="rId162"/>
+          <o:OLEObject Type="Embed" ProgID="Equation.DSMT4" ShapeID="_x0000_i1104" DrawAspect="Content" ObjectID="_1590301380" r:id="rId162"/>
         </w:object>
       </w:r>
     </w:p>
@@ -2967,7 +2967,7 @@
           <v:shape id="_x0000_i1105" type="#_x0000_t75" style="width:283.5pt;height:144.75pt" o:ole="">
             <v:imagedata r:id="rId163" o:title=""/>
           </v:shape>
-          <o:OLEObject Type="Embed" ProgID="Equation.DSMT4" ShapeID="_x0000_i1105" DrawAspect="Content" ObjectID="_1589809776" r:id="rId164"/>
+          <o:OLEObject Type="Embed" ProgID="Equation.DSMT4" ShapeID="_x0000_i1105" DrawAspect="Content" ObjectID="_1590301381" r:id="rId164"/>
         </w:object>
       </w:r>
     </w:p>
@@ -3031,7 +3031,7 @@
           <v:shape id="_x0000_i1106" type="#_x0000_t75" style="width:1in;height:25.5pt" o:ole="">
             <v:imagedata r:id="rId165" o:title=""/>
           </v:shape>
-          <o:OLEObject Type="Embed" ProgID="Equation.DSMT4" ShapeID="_x0000_i1106" DrawAspect="Content" ObjectID="_1589809777" r:id="rId166"/>
+          <o:OLEObject Type="Embed" ProgID="Equation.DSMT4" ShapeID="_x0000_i1106" DrawAspect="Content" ObjectID="_1590301382" r:id="rId166"/>
         </w:object>
       </w:r>
       <w:bookmarkEnd w:id="5"/>
@@ -3078,7 +3078,7 @@
           <v:shape id="_x0000_i1107" type="#_x0000_t75" style="width:284.25pt;height:165pt" o:ole="">
             <v:imagedata r:id="rId167" o:title=""/>
           </v:shape>
-          <o:OLEObject Type="Embed" ProgID="Equation.DSMT4" ShapeID="_x0000_i1107" DrawAspect="Content" ObjectID="_1589809778" r:id="rId168"/>
+          <o:OLEObject Type="Embed" ProgID="Equation.DSMT4" ShapeID="_x0000_i1107" DrawAspect="Content" ObjectID="_1590301383" r:id="rId168"/>
         </w:object>
       </w:r>
     </w:p>
@@ -3117,7 +3117,7 @@
           <v:shape id="_x0000_i1108" type="#_x0000_t75" style="width:278.25pt;height:111.75pt" o:ole="">
             <v:imagedata r:id="rId169" o:title=""/>
           </v:shape>
-          <o:OLEObject Type="Embed" ProgID="Equation.DSMT4" ShapeID="_x0000_i1108" DrawAspect="Content" ObjectID="_1589809779" r:id="rId170"/>
+          <o:OLEObject Type="Embed" ProgID="Equation.DSMT4" ShapeID="_x0000_i1108" DrawAspect="Content" ObjectID="_1590301384" r:id="rId170"/>
         </w:object>
       </w:r>
     </w:p>
@@ -3157,7 +3157,7 @@
           <v:shape id="_x0000_i1109" type="#_x0000_t75" style="width:452.25pt;height:55.5pt" o:ole="">
             <v:imagedata r:id="rId171" o:title=""/>
           </v:shape>
-          <o:OLEObject Type="Embed" ProgID="Equation.DSMT4" ShapeID="_x0000_i1109" DrawAspect="Content" ObjectID="_1589809780" r:id="rId172"/>
+          <o:OLEObject Type="Embed" ProgID="Equation.DSMT4" ShapeID="_x0000_i1109" DrawAspect="Content" ObjectID="_1590301385" r:id="rId172"/>
         </w:object>
       </w:r>
     </w:p>
@@ -3197,7 +3197,7 @@
           <v:shape id="_x0000_i1110" type="#_x0000_t75" style="width:377.25pt;height:33pt" o:ole="">
             <v:imagedata r:id="rId173" o:title=""/>
           </v:shape>
-          <o:OLEObject Type="Embed" ProgID="Equation.DSMT4" ShapeID="_x0000_i1110" DrawAspect="Content" ObjectID="_1589809781" r:id="rId174"/>
+          <o:OLEObject Type="Embed" ProgID="Equation.DSMT4" ShapeID="_x0000_i1110" DrawAspect="Content" ObjectID="_1590301386" r:id="rId174"/>
         </w:object>
       </w:r>
     </w:p>
@@ -3303,7 +3303,7 @@
           <v:shape id="_x0000_i1111" type="#_x0000_t75" style="width:1in;height:25.5pt" o:ole="">
             <v:imagedata r:id="rId165" o:title=""/>
           </v:shape>
-          <o:OLEObject Type="Embed" ProgID="Equation.DSMT4" ShapeID="_x0000_i1111" DrawAspect="Content" ObjectID="_1589809782" r:id="rId175"/>
+          <o:OLEObject Type="Embed" ProgID="Equation.DSMT4" ShapeID="_x0000_i1111" DrawAspect="Content" ObjectID="_1590301387" r:id="rId175"/>
         </w:object>
       </w:r>
       <w:r>
@@ -3363,7 +3363,7 @@
           <v:shape id="_x0000_i1112" type="#_x0000_t75" style="width:22.5pt;height:25.5pt" o:ole="">
             <v:imagedata r:id="rId176" o:title=""/>
           </v:shape>
-          <o:OLEObject Type="Embed" ProgID="Equation.DSMT4" ShapeID="_x0000_i1112" DrawAspect="Content" ObjectID="_1589809783" r:id="rId177"/>
+          <o:OLEObject Type="Embed" ProgID="Equation.DSMT4" ShapeID="_x0000_i1112" DrawAspect="Content" ObjectID="_1590301388" r:id="rId177"/>
         </w:object>
       </w:r>
       <w:r>
@@ -3392,7 +3392,7 @@
           <v:shape id="_x0000_i1113" type="#_x0000_t75" style="width:105pt;height:28.5pt" o:ole="">
             <v:imagedata r:id="rId178" o:title=""/>
           </v:shape>
-          <o:OLEObject Type="Embed" ProgID="Equation.DSMT4" ShapeID="_x0000_i1113" DrawAspect="Content" ObjectID="_1589809784" r:id="rId179"/>
+          <o:OLEObject Type="Embed" ProgID="Equation.DSMT4" ShapeID="_x0000_i1113" DrawAspect="Content" ObjectID="_1590301389" r:id="rId179"/>
         </w:object>
       </w:r>
       <w:r>
@@ -3442,7 +3442,7 @@
           <v:shape id="_x0000_i1114" type="#_x0000_t75" style="width:123pt;height:27pt" o:ole="">
             <v:imagedata r:id="rId180" o:title=""/>
           </v:shape>
-          <o:OLEObject Type="Embed" ProgID="Equation.DSMT4" ShapeID="_x0000_i1114" DrawAspect="Content" ObjectID="_1589809785" r:id="rId181"/>
+          <o:OLEObject Type="Embed" ProgID="Equation.DSMT4" ShapeID="_x0000_i1114" DrawAspect="Content" ObjectID="_1590301390" r:id="rId181"/>
         </w:object>
       </w:r>
       <w:r>
@@ -3463,7 +3463,7 @@
           <v:shape id="_x0000_i1115" type="#_x0000_t75" style="width:75pt;height:23.25pt" o:ole="">
             <v:imagedata r:id="rId182" o:title=""/>
           </v:shape>
-          <o:OLEObject Type="Embed" ProgID="Equation.DSMT4" ShapeID="_x0000_i1115" DrawAspect="Content" ObjectID="_1589809786" r:id="rId183"/>
+          <o:OLEObject Type="Embed" ProgID="Equation.DSMT4" ShapeID="_x0000_i1115" DrawAspect="Content" ObjectID="_1590301391" r:id="rId183"/>
         </w:object>
       </w:r>
       <w:bookmarkEnd w:id="6"/>
@@ -3485,7 +3485,7 @@
           <v:shape id="_x0000_i1116" type="#_x0000_t75" style="width:156pt;height:27pt" o:ole="">
             <v:imagedata r:id="rId184" o:title=""/>
           </v:shape>
-          <o:OLEObject Type="Embed" ProgID="Equation.DSMT4" ShapeID="_x0000_i1116" DrawAspect="Content" ObjectID="_1589809787" r:id="rId185"/>
+          <o:OLEObject Type="Embed" ProgID="Equation.DSMT4" ShapeID="_x0000_i1116" DrawAspect="Content" ObjectID="_1590301392" r:id="rId185"/>
         </w:object>
       </w:r>
       <w:bookmarkEnd w:id="7"/>
@@ -3513,7 +3513,7 @@
           <v:shape id="_x0000_i1117" type="#_x0000_t75" style="width:188.25pt;height:27pt" o:ole="">
             <v:imagedata r:id="rId186" o:title=""/>
           </v:shape>
-          <o:OLEObject Type="Embed" ProgID="Equation.DSMT4" ShapeID="_x0000_i1117" DrawAspect="Content" ObjectID="_1589809788" r:id="rId187"/>
+          <o:OLEObject Type="Embed" ProgID="Equation.DSMT4" ShapeID="_x0000_i1117" DrawAspect="Content" ObjectID="_1590301393" r:id="rId187"/>
         </w:object>
       </w:r>
       <w:r>
@@ -3554,7 +3554,7 @@
           <v:shape id="_x0000_i1118" type="#_x0000_t75" style="width:83.25pt;height:25.5pt" o:ole="">
             <v:imagedata r:id="rId188" o:title=""/>
           </v:shape>
-          <o:OLEObject Type="Embed" ProgID="Equation.DSMT4" ShapeID="_x0000_i1118" DrawAspect="Content" ObjectID="_1589809789" r:id="rId189"/>
+          <o:OLEObject Type="Embed" ProgID="Equation.DSMT4" ShapeID="_x0000_i1118" DrawAspect="Content" ObjectID="_1590301394" r:id="rId189"/>
         </w:object>
       </w:r>
       <w:r>
@@ -3612,7 +3612,7 @@
           <v:shape id="_x0000_i1119" type="#_x0000_t75" style="width:423.75pt;height:27pt" o:ole="">
             <v:imagedata r:id="rId190" o:title=""/>
           </v:shape>
-          <o:OLEObject Type="Embed" ProgID="Equation.DSMT4" ShapeID="_x0000_i1119" DrawAspect="Content" ObjectID="_1589809790" r:id="rId191"/>
+          <o:OLEObject Type="Embed" ProgID="Equation.DSMT4" ShapeID="_x0000_i1119" DrawAspect="Content" ObjectID="_1590301395" r:id="rId191"/>
         </w:object>
       </w:r>
     </w:p>
@@ -3656,7 +3656,7 @@
           <v:shape id="_x0000_i1120" type="#_x0000_t75" style="width:182.25pt;height:33pt" o:ole="">
             <v:imagedata r:id="rId192" o:title=""/>
           </v:shape>
-          <o:OLEObject Type="Embed" ProgID="Equation.DSMT4" ShapeID="_x0000_i1120" DrawAspect="Content" ObjectID="_1589809791" r:id="rId193"/>
+          <o:OLEObject Type="Embed" ProgID="Equation.DSMT4" ShapeID="_x0000_i1120" DrawAspect="Content" ObjectID="_1590301396" r:id="rId193"/>
         </w:object>
       </w:r>
       <w:r>
@@ -3700,7 +3700,7 @@
           <v:shape id="_x0000_i1121" type="#_x0000_t75" style="width:452.25pt;height:54.75pt" o:ole="">
             <v:imagedata r:id="rId194" o:title=""/>
           </v:shape>
-          <o:OLEObject Type="Embed" ProgID="Equation.DSMT4" ShapeID="_x0000_i1121" DrawAspect="Content" ObjectID="_1589809792" r:id="rId195"/>
+          <o:OLEObject Type="Embed" ProgID="Equation.DSMT4" ShapeID="_x0000_i1121" DrawAspect="Content" ObjectID="_1590301397" r:id="rId195"/>
         </w:object>
       </w:r>
     </w:p>
@@ -3740,7 +3740,7 @@
           <v:shape id="_x0000_i1122" type="#_x0000_t75" style="width:445.5pt;height:114.75pt" o:ole="">
             <v:imagedata r:id="rId196" o:title=""/>
           </v:shape>
-          <o:OLEObject Type="Embed" ProgID="Equation.DSMT4" ShapeID="_x0000_i1122" DrawAspect="Content" ObjectID="_1589809793" r:id="rId197"/>
+          <o:OLEObject Type="Embed" ProgID="Equation.DSMT4" ShapeID="_x0000_i1122" DrawAspect="Content" ObjectID="_1590301398" r:id="rId197"/>
         </w:object>
       </w:r>
     </w:p>
@@ -3764,7 +3764,7 @@
           <v:shape id="_x0000_i1123" type="#_x0000_t75" style="width:388.5pt;height:111.75pt" o:ole="">
             <v:imagedata r:id="rId198" o:title=""/>
           </v:shape>
-          <o:OLEObject Type="Embed" ProgID="Equation.DSMT4" ShapeID="_x0000_i1123" DrawAspect="Content" ObjectID="_1589809794" r:id="rId199"/>
+          <o:OLEObject Type="Embed" ProgID="Equation.DSMT4" ShapeID="_x0000_i1123" DrawAspect="Content" ObjectID="_1590301399" r:id="rId199"/>
         </w:object>
       </w:r>
     </w:p>
@@ -3802,7 +3802,7 @@
           <v:shape id="_x0000_i1124" type="#_x0000_t75" style="width:105.75pt;height:27pt" o:ole="">
             <v:imagedata r:id="rId200" o:title=""/>
           </v:shape>
-          <o:OLEObject Type="Embed" ProgID="Equation.DSMT4" ShapeID="_x0000_i1124" DrawAspect="Content" ObjectID="_1589809795" r:id="rId201"/>
+          <o:OLEObject Type="Embed" ProgID="Equation.DSMT4" ShapeID="_x0000_i1124" DrawAspect="Content" ObjectID="_1590301400" r:id="rId201"/>
         </w:object>
       </w:r>
       <w:bookmarkEnd w:id="8"/>
@@ -3837,7 +3837,7 @@
           <v:shape id="_x0000_i1125" type="#_x0000_t75" style="width:1in;height:27pt" o:ole="">
             <v:imagedata r:id="rId202" o:title=""/>
           </v:shape>
-          <o:OLEObject Type="Embed" ProgID="Equation.DSMT4" ShapeID="_x0000_i1125" DrawAspect="Content" ObjectID="_1589809796" r:id="rId203"/>
+          <o:OLEObject Type="Embed" ProgID="Equation.DSMT4" ShapeID="_x0000_i1125" DrawAspect="Content" ObjectID="_1590301401" r:id="rId203"/>
         </w:object>
       </w:r>
       <w:r>
@@ -3868,7 +3868,7 @@
           <v:shape id="_x0000_i1126" type="#_x0000_t75" style="width:502.5pt;height:61.5pt" o:ole="">
             <v:imagedata r:id="rId204" o:title=""/>
           </v:shape>
-          <o:OLEObject Type="Embed" ProgID="Equation.DSMT4" ShapeID="_x0000_i1126" DrawAspect="Content" ObjectID="_1589809797" r:id="rId205"/>
+          <o:OLEObject Type="Embed" ProgID="Equation.DSMT4" ShapeID="_x0000_i1126" DrawAspect="Content" ObjectID="_1590301402" r:id="rId205"/>
         </w:object>
       </w:r>
     </w:p>
@@ -3919,7 +3919,7 @@
           <v:shape id="_x0000_i1127" type="#_x0000_t75" style="width:252pt;height:54pt" o:ole="">
             <v:imagedata r:id="rId206" o:title=""/>
           </v:shape>
-          <o:OLEObject Type="Embed" ProgID="Equation.DSMT4" ShapeID="_x0000_i1127" DrawAspect="Content" ObjectID="_1589809798" r:id="rId207"/>
+          <o:OLEObject Type="Embed" ProgID="Equation.DSMT4" ShapeID="_x0000_i1127" DrawAspect="Content" ObjectID="_1590301403" r:id="rId207"/>
         </w:object>
       </w:r>
     </w:p>
@@ -3960,7 +3960,7 @@
           <v:shape id="_x0000_i1128" type="#_x0000_t75" style="width:440.25pt;height:57pt" o:ole="">
             <v:imagedata r:id="rId208" o:title=""/>
           </v:shape>
-          <o:OLEObject Type="Embed" ProgID="Equation.DSMT4" ShapeID="_x0000_i1128" DrawAspect="Content" ObjectID="_1589809799" r:id="rId209"/>
+          <o:OLEObject Type="Embed" ProgID="Equation.DSMT4" ShapeID="_x0000_i1128" DrawAspect="Content" ObjectID="_1590301404" r:id="rId209"/>
         </w:object>
       </w:r>
     </w:p>
@@ -3984,7 +3984,7 @@
           <v:shape id="_x0000_i1129" type="#_x0000_t75" style="width:392.25pt;height:54pt" o:ole="">
             <v:imagedata r:id="rId210" o:title=""/>
           </v:shape>
-          <o:OLEObject Type="Embed" ProgID="Equation.DSMT4" ShapeID="_x0000_i1129" DrawAspect="Content" ObjectID="_1589809800" r:id="rId211"/>
+          <o:OLEObject Type="Embed" ProgID="Equation.DSMT4" ShapeID="_x0000_i1129" DrawAspect="Content" ObjectID="_1590301405" r:id="rId211"/>
         </w:object>
       </w:r>
     </w:p>
@@ -4014,7 +4014,7 @@
           <v:shape id="_x0000_i1130" type="#_x0000_t75" style="width:120pt;height:27pt" o:ole="">
             <v:imagedata r:id="rId212" o:title=""/>
           </v:shape>
-          <o:OLEObject Type="Embed" ProgID="Equation.DSMT4" ShapeID="_x0000_i1130" DrawAspect="Content" ObjectID="_1589809801" r:id="rId213"/>
+          <o:OLEObject Type="Embed" ProgID="Equation.DSMT4" ShapeID="_x0000_i1130" DrawAspect="Content" ObjectID="_1590301406" r:id="rId213"/>
         </w:object>
       </w:r>
       <w:r>
@@ -4034,7 +4034,7 @@
           <v:shape id="_x0000_i1131" type="#_x0000_t75" style="width:107.25pt;height:27pt" o:ole="">
             <v:imagedata r:id="rId214" o:title=""/>
           </v:shape>
-          <o:OLEObject Type="Embed" ProgID="Equation.DSMT4" ShapeID="_x0000_i1131" DrawAspect="Content" ObjectID="_1589809802" r:id="rId215"/>
+          <o:OLEObject Type="Embed" ProgID="Equation.DSMT4" ShapeID="_x0000_i1131" DrawAspect="Content" ObjectID="_1590301407" r:id="rId215"/>
         </w:object>
       </w:r>
       <w:r>
@@ -4064,7 +4064,7 @@
           <v:shape id="_x0000_i1132" type="#_x0000_t75" style="width:334.5pt;height:71.25pt" o:ole="">
             <v:imagedata r:id="rId216" o:title=""/>
           </v:shape>
-          <o:OLEObject Type="Embed" ProgID="Equation.DSMT4" ShapeID="_x0000_i1132" DrawAspect="Content" ObjectID="_1589809803" r:id="rId217"/>
+          <o:OLEObject Type="Embed" ProgID="Equation.DSMT4" ShapeID="_x0000_i1132" DrawAspect="Content" ObjectID="_1590301408" r:id="rId217"/>
         </w:object>
       </w:r>
     </w:p>
@@ -4125,7 +4125,7 @@
           <v:shape id="_x0000_i1133" type="#_x0000_t75" style="width:414pt;height:54pt" o:ole="">
             <v:imagedata r:id="rId218" o:title=""/>
           </v:shape>
-          <o:OLEObject Type="Embed" ProgID="Equation.DSMT4" ShapeID="_x0000_i1133" DrawAspect="Content" ObjectID="_1589809804" r:id="rId219"/>
+          <o:OLEObject Type="Embed" ProgID="Equation.DSMT4" ShapeID="_x0000_i1133" DrawAspect="Content" ObjectID="_1590301409" r:id="rId219"/>
         </w:object>
       </w:r>
       <w:bookmarkEnd w:id="9"/>
@@ -4164,7 +4164,7 @@
           <v:shape id="_x0000_i1134" type="#_x0000_t75" style="width:102.75pt;height:27pt" o:ole="">
             <v:imagedata r:id="rId220" o:title=""/>
           </v:shape>
-          <o:OLEObject Type="Embed" ProgID="Equation.DSMT4" ShapeID="_x0000_i1134" DrawAspect="Content" ObjectID="_1589809805" r:id="rId221"/>
+          <o:OLEObject Type="Embed" ProgID="Equation.DSMT4" ShapeID="_x0000_i1134" DrawAspect="Content" ObjectID="_1590301410" r:id="rId221"/>
         </w:object>
       </w:r>
       <w:r>
@@ -4277,7 +4277,7 @@
           <v:shape id="_x0000_i1135" type="#_x0000_t75" style="width:19.5pt;height:25.5pt" o:ole="">
             <v:imagedata r:id="rId222" o:title=""/>
           </v:shape>
-          <o:OLEObject Type="Embed" ProgID="Equation.DSMT4" ShapeID="_x0000_i1135" DrawAspect="Content" ObjectID="_1589809806" r:id="rId223"/>
+          <o:OLEObject Type="Embed" ProgID="Equation.DSMT4" ShapeID="_x0000_i1135" DrawAspect="Content" ObjectID="_1590301411" r:id="rId223"/>
         </w:object>
       </w:r>
       <w:bookmarkEnd w:id="10"/>
@@ -4298,7 +4298,7 @@
           <v:shape id="_x0000_i1136" type="#_x0000_t75" style="width:19.5pt;height:27pt" o:ole="">
             <v:imagedata r:id="rId224" o:title=""/>
           </v:shape>
-          <o:OLEObject Type="Embed" ProgID="Equation.DSMT4" ShapeID="_x0000_i1136" DrawAspect="Content" ObjectID="_1589809807" r:id="rId225"/>
+          <o:OLEObject Type="Embed" ProgID="Equation.DSMT4" ShapeID="_x0000_i1136" DrawAspect="Content" ObjectID="_1590301412" r:id="rId225"/>
         </w:object>
       </w:r>
       <w:r>
@@ -4319,7 +4319,7 @@
           <v:shape id="_x0000_i1137" type="#_x0000_t75" style="width:21pt;height:25.5pt" o:ole="">
             <v:imagedata r:id="rId226" o:title=""/>
           </v:shape>
-          <o:OLEObject Type="Embed" ProgID="Equation.DSMT4" ShapeID="_x0000_i1137" DrawAspect="Content" ObjectID="_1589809808" r:id="rId227"/>
+          <o:OLEObject Type="Embed" ProgID="Equation.DSMT4" ShapeID="_x0000_i1137" DrawAspect="Content" ObjectID="_1590301413" r:id="rId227"/>
         </w:object>
       </w:r>
       <w:r>
@@ -4339,7 +4339,7 @@
           <v:shape id="_x0000_i1138" type="#_x0000_t75" style="width:21pt;height:27pt" o:ole="">
             <v:imagedata r:id="rId228" o:title=""/>
           </v:shape>
-          <o:OLEObject Type="Embed" ProgID="Equation.DSMT4" ShapeID="_x0000_i1138" DrawAspect="Content" ObjectID="_1589809809" r:id="rId229"/>
+          <o:OLEObject Type="Embed" ProgID="Equation.DSMT4" ShapeID="_x0000_i1138" DrawAspect="Content" ObjectID="_1590301414" r:id="rId229"/>
         </w:object>
       </w:r>
       <w:r>
@@ -4359,7 +4359,7 @@
           <v:shape id="_x0000_i1139" type="#_x0000_t75" style="width:21pt;height:25.5pt" o:ole="">
             <v:imagedata r:id="rId230" o:title=""/>
           </v:shape>
-          <o:OLEObject Type="Embed" ProgID="Equation.DSMT4" ShapeID="_x0000_i1139" DrawAspect="Content" ObjectID="_1589809810" r:id="rId231"/>
+          <o:OLEObject Type="Embed" ProgID="Equation.DSMT4" ShapeID="_x0000_i1139" DrawAspect="Content" ObjectID="_1590301415" r:id="rId231"/>
         </w:object>
       </w:r>
       <w:r>
@@ -4379,7 +4379,7 @@
           <v:shape id="_x0000_i1140" type="#_x0000_t75" style="width:21pt;height:27pt" o:ole="">
             <v:imagedata r:id="rId232" o:title=""/>
           </v:shape>
-          <o:OLEObject Type="Embed" ProgID="Equation.DSMT4" ShapeID="_x0000_i1140" DrawAspect="Content" ObjectID="_1589809811" r:id="rId233"/>
+          <o:OLEObject Type="Embed" ProgID="Equation.DSMT4" ShapeID="_x0000_i1140" DrawAspect="Content" ObjectID="_1590301416" r:id="rId233"/>
         </w:object>
       </w:r>
       <w:r>
@@ -4514,7 +4514,7 @@
           <v:shape id="_x0000_i1141" type="#_x0000_t75" style="width:1in;height:25.5pt" o:ole="">
             <v:imagedata r:id="rId165" o:title=""/>
           </v:shape>
-          <o:OLEObject Type="Embed" ProgID="Equation.DSMT4" ShapeID="_x0000_i1141" DrawAspect="Content" ObjectID="_1589809812" r:id="rId234"/>
+          <o:OLEObject Type="Embed" ProgID="Equation.DSMT4" ShapeID="_x0000_i1141" DrawAspect="Content" ObjectID="_1590301417" r:id="rId234"/>
         </w:object>
       </w:r>
       <w:r>
@@ -4605,7 +4605,7 @@
           <v:shape id="_x0000_i1142" type="#_x0000_t75" style="width:22.5pt;height:25.5pt" o:ole="">
             <v:imagedata r:id="rId176" o:title=""/>
           </v:shape>
-          <o:OLEObject Type="Embed" ProgID="Equation.DSMT4" ShapeID="_x0000_i1142" DrawAspect="Content" ObjectID="_1589809813" r:id="rId235"/>
+          <o:OLEObject Type="Embed" ProgID="Equation.DSMT4" ShapeID="_x0000_i1142" DrawAspect="Content" ObjectID="_1590301418" r:id="rId235"/>
         </w:object>
       </w:r>
       <w:r>
@@ -4625,7 +4625,7 @@
           <v:shape id="_x0000_i1143" type="#_x0000_t75" style="width:105pt;height:28.5pt" o:ole="">
             <v:imagedata r:id="rId178" o:title=""/>
           </v:shape>
-          <o:OLEObject Type="Embed" ProgID="Equation.DSMT4" ShapeID="_x0000_i1143" DrawAspect="Content" ObjectID="_1589809814" r:id="rId236"/>
+          <o:OLEObject Type="Embed" ProgID="Equation.DSMT4" ShapeID="_x0000_i1143" DrawAspect="Content" ObjectID="_1590301419" r:id="rId236"/>
         </w:object>
       </w:r>
       <w:bookmarkEnd w:id="12"/>
@@ -4652,7 +4652,7 @@
           <v:shape id="_x0000_i1144" type="#_x0000_t75" style="width:2in;height:27pt" o:ole="">
             <v:imagedata r:id="rId237" o:title=""/>
           </v:shape>
-          <o:OLEObject Type="Embed" ProgID="Equation.DSMT4" ShapeID="_x0000_i1144" DrawAspect="Content" ObjectID="_1589809815" r:id="rId238"/>
+          <o:OLEObject Type="Embed" ProgID="Equation.DSMT4" ShapeID="_x0000_i1144" DrawAspect="Content" ObjectID="_1590301420" r:id="rId238"/>
         </w:object>
       </w:r>
       <w:r>
@@ -4692,7 +4692,7 @@
           <v:shape id="_x0000_i1145" type="#_x0000_t75" style="width:255.75pt;height:27.75pt" o:ole="">
             <v:imagedata r:id="rId239" o:title=""/>
           </v:shape>
-          <o:OLEObject Type="Embed" ProgID="Equation.DSMT4" ShapeID="_x0000_i1145" DrawAspect="Content" ObjectID="_1589809816" r:id="rId240"/>
+          <o:OLEObject Type="Embed" ProgID="Equation.DSMT4" ShapeID="_x0000_i1145" DrawAspect="Content" ObjectID="_1590301421" r:id="rId240"/>
         </w:object>
       </w:r>
       <w:r>
@@ -4759,7 +4759,7 @@
           <v:shape id="_x0000_i1146" type="#_x0000_t75" style="width:25.5pt;height:25.5pt" o:ole="">
             <v:imagedata r:id="rId241" o:title=""/>
           </v:shape>
-          <o:OLEObject Type="Embed" ProgID="Equation.DSMT4" ShapeID="_x0000_i1146" DrawAspect="Content" ObjectID="_1589809817" r:id="rId242"/>
+          <o:OLEObject Type="Embed" ProgID="Equation.DSMT4" ShapeID="_x0000_i1146" DrawAspect="Content" ObjectID="_1590301422" r:id="rId242"/>
         </w:object>
       </w:r>
       <w:r>
@@ -4785,7 +4785,7 @@
           <v:shape id="_x0000_i1147" type="#_x0000_t75" style="width:83.25pt;height:25.5pt" o:ole="">
             <v:imagedata r:id="rId188" o:title=""/>
           </v:shape>
-          <o:OLEObject Type="Embed" ProgID="Equation.DSMT4" ShapeID="_x0000_i1147" DrawAspect="Content" ObjectID="_1589809818" r:id="rId243"/>
+          <o:OLEObject Type="Embed" ProgID="Equation.DSMT4" ShapeID="_x0000_i1147" DrawAspect="Content" ObjectID="_1590301423" r:id="rId243"/>
         </w:object>
       </w:r>
       <w:r>
@@ -4810,7 +4810,7 @@
           <v:shape id="_x0000_i1148" type="#_x0000_t75" style="width:147pt;height:27pt" o:ole="">
             <v:imagedata r:id="rId244" o:title=""/>
           </v:shape>
-          <o:OLEObject Type="Embed" ProgID="Equation.DSMT4" ShapeID="_x0000_i1148" DrawAspect="Content" ObjectID="_1589809819" r:id="rId245"/>
+          <o:OLEObject Type="Embed" ProgID="Equation.DSMT4" ShapeID="_x0000_i1148" DrawAspect="Content" ObjectID="_1590301424" r:id="rId245"/>
         </w:object>
       </w:r>
       <w:r>
@@ -4867,7 +4867,7 @@
           <v:shape id="_x0000_i1149" type="#_x0000_t75" style="width:30pt;height:25.5pt" o:ole="">
             <v:imagedata r:id="rId246" o:title=""/>
           </v:shape>
-          <o:OLEObject Type="Embed" ProgID="Equation.DSMT4" ShapeID="_x0000_i1149" DrawAspect="Content" ObjectID="_1589809820" r:id="rId247"/>
+          <o:OLEObject Type="Embed" ProgID="Equation.DSMT4" ShapeID="_x0000_i1149" DrawAspect="Content" ObjectID="_1590301425" r:id="rId247"/>
         </w:object>
       </w:r>
       <w:bookmarkEnd w:id="13"/>
@@ -5067,7 +5067,7 @@
           <v:shape id="_x0000_i1150" type="#_x0000_t75" style="width:30pt;height:25.5pt" o:ole="">
             <v:imagedata r:id="rId250" o:title=""/>
           </v:shape>
-          <o:OLEObject Type="Embed" ProgID="Equation.DSMT4" ShapeID="_x0000_i1150" DrawAspect="Content" ObjectID="_1589809821" r:id="rId251"/>
+          <o:OLEObject Type="Embed" ProgID="Equation.DSMT4" ShapeID="_x0000_i1150" DrawAspect="Content" ObjectID="_1590301426" r:id="rId251"/>
         </w:object>
       </w:r>
       <w:r>
@@ -5350,11 +5350,11 @@
         <w:rPr>
           <w:position w:val="-12"/>
         </w:rPr>
-        <w:object w:dxaOrig="4620" w:dyaOrig="380">
-          <v:shape id="_x0000_i1151" type="#_x0000_t75" style="width:327pt;height:27.75pt" o:ole="">
+        <w:object w:dxaOrig="4860" w:dyaOrig="380">
+          <v:shape id="_x0000_i1190" type="#_x0000_t75" style="width:344.25pt;height:27.75pt" o:ole="">
             <v:imagedata r:id="rId254" o:title=""/>
           </v:shape>
-          <o:OLEObject Type="Embed" ProgID="Equation.DSMT4" ShapeID="_x0000_i1151" DrawAspect="Content" ObjectID="_1589809822" r:id="rId255"/>
+          <o:OLEObject Type="Embed" ProgID="Equation.DSMT4" ShapeID="_x0000_i1190" DrawAspect="Content" ObjectID="_1590301427" r:id="rId255"/>
         </w:object>
       </w:r>
       <w:r>
@@ -5423,7 +5423,7 @@
           <v:shape id="_x0000_i1152" type="#_x0000_t75" style="width:135.75pt;height:27pt" o:ole="">
             <v:imagedata r:id="rId256" o:title=""/>
           </v:shape>
-          <o:OLEObject Type="Embed" ProgID="Equation.DSMT4" ShapeID="_x0000_i1152" DrawAspect="Content" ObjectID="_1589809823" r:id="rId257"/>
+          <o:OLEObject Type="Embed" ProgID="Equation.DSMT4" ShapeID="_x0000_i1152" DrawAspect="Content" ObjectID="_1590301428" r:id="rId257"/>
         </w:object>
       </w:r>
       <w:r>
@@ -5436,7 +5436,7 @@
           <v:shape id="_x0000_i1153" type="#_x0000_t75" style="width:170.25pt;height:27pt" o:ole="">
             <v:imagedata r:id="rId258" o:title=""/>
           </v:shape>
-          <o:OLEObject Type="Embed" ProgID="Equation.DSMT4" ShapeID="_x0000_i1153" DrawAspect="Content" ObjectID="_1589809824" r:id="rId259"/>
+          <o:OLEObject Type="Embed" ProgID="Equation.DSMT4" ShapeID="_x0000_i1153" DrawAspect="Content" ObjectID="_1590301429" r:id="rId259"/>
         </w:object>
       </w:r>
       <w:r>
@@ -5499,7 +5499,7 @@
           <v:shape id="_x0000_i1154" type="#_x0000_t75" style="width:162.75pt;height:31.5pt" o:ole="">
             <v:imagedata r:id="rId260" o:title=""/>
           </v:shape>
-          <o:OLEObject Type="Embed" ProgID="Equation.DSMT4" ShapeID="_x0000_i1154" DrawAspect="Content" ObjectID="_1589809825" r:id="rId261"/>
+          <o:OLEObject Type="Embed" ProgID="Equation.DSMT4" ShapeID="_x0000_i1154" DrawAspect="Content" ObjectID="_1590301430" r:id="rId261"/>
         </w:object>
       </w:r>
       <w:r>
@@ -5540,7 +5540,7 @@
           <v:shape id="_x0000_i1155" type="#_x0000_t75" style="width:60.75pt;height:27pt" o:ole="">
             <v:imagedata r:id="rId262" o:title=""/>
           </v:shape>
-          <o:OLEObject Type="Embed" ProgID="Equation.DSMT4" ShapeID="_x0000_i1155" DrawAspect="Content" ObjectID="_1589809826" r:id="rId263"/>
+          <o:OLEObject Type="Embed" ProgID="Equation.DSMT4" ShapeID="_x0000_i1155" DrawAspect="Content" ObjectID="_1590301431" r:id="rId263"/>
         </w:object>
       </w:r>
       <w:r>
@@ -5603,7 +5603,7 @@
           <v:shape id="_x0000_i1156" type="#_x0000_t75" style="width:122.25pt;height:25.5pt" o:ole="">
             <v:imagedata r:id="rId264" o:title=""/>
           </v:shape>
-          <o:OLEObject Type="Embed" ProgID="Equation.DSMT4" ShapeID="_x0000_i1156" DrawAspect="Content" ObjectID="_1589809827" r:id="rId265"/>
+          <o:OLEObject Type="Embed" ProgID="Equation.DSMT4" ShapeID="_x0000_i1156" DrawAspect="Content" ObjectID="_1590301432" r:id="rId265"/>
         </w:object>
       </w:r>
       <w:bookmarkEnd w:id="15"/>
@@ -5646,7 +5646,28 @@
           <v:shape id="_x0000_i1157" type="#_x0000_t75" style="width:234pt;height:30pt" o:ole="">
             <v:imagedata r:id="rId266" o:title=""/>
           </v:shape>
-          <o:OLEObject Type="Embed" ProgID="Equation.DSMT4" ShapeID="_x0000_i1157" DrawAspect="Content" ObjectID="_1589809828" r:id="rId267"/>
+          <o:OLEObject Type="Embed" ProgID="Equation.DSMT4" ShapeID="_x0000_i1157" DrawAspect="Content" ObjectID="_1590301433" r:id="rId267"/>
+        </w:object>
+      </w:r>
+      <w:r>
+        <w:t xml:space="preserve">, </w:t>
+      </w:r>
+      <w:r>
+        <w:rPr>
+          <w:sz w:val="28"/>
+          <w:szCs w:val="28"/>
+        </w:rPr>
+        <w:t>then</w:t>
+      </w:r>
+      <w:r>
+        <w:rPr>
+          <w:position w:val="-12"/>
+        </w:rPr>
+        <w:object w:dxaOrig="3100" w:dyaOrig="380">
+          <v:shape id="_x0000_i1193" type="#_x0000_t75" style="width:219pt;height:27pt" o:ole="">
+            <v:imagedata r:id="rId268" o:title=""/>
+          </v:shape>
+          <o:OLEObject Type="Embed" ProgID="Equation.DSMT4" ShapeID="_x0000_i1193" DrawAspect="Content" ObjectID="_1590301434" r:id="rId269"/>
         </w:object>
       </w:r>
       <w:r>
@@ -5698,9 +5719,9 @@
         </w:rPr>
         <w:object w:dxaOrig="2180" w:dyaOrig="380">
           <v:shape id="_x0000_i1158" type="#_x0000_t75" style="width:154.5pt;height:27pt" o:ole="">
-            <v:imagedata r:id="rId268" o:title=""/>
-          </v:shape>
-          <o:OLEObject Type="Embed" ProgID="Equation.DSMT4" ShapeID="_x0000_i1158" DrawAspect="Content" ObjectID="_1589809829" r:id="rId269"/>
+            <v:imagedata r:id="rId270" o:title=""/>
+          </v:shape>
+          <o:OLEObject Type="Embed" ProgID="Equation.DSMT4" ShapeID="_x0000_i1158" DrawAspect="Content" ObjectID="_1590301435" r:id="rId271"/>
         </w:object>
       </w:r>
       <w:r>
@@ -5730,9 +5751,9 @@
         </w:rPr>
         <w:object w:dxaOrig="3159" w:dyaOrig="460">
           <v:shape id="_x0000_i1159" type="#_x0000_t75" style="width:224.25pt;height:33pt" o:ole="">
-            <v:imagedata r:id="rId270" o:title=""/>
-          </v:shape>
-          <o:OLEObject Type="Embed" ProgID="Equation.DSMT4" ShapeID="_x0000_i1159" DrawAspect="Content" ObjectID="_1589809830" r:id="rId271"/>
+            <v:imagedata r:id="rId272" o:title=""/>
+          </v:shape>
+          <o:OLEObject Type="Embed" ProgID="Equation.DSMT4" ShapeID="_x0000_i1159" DrawAspect="Content" ObjectID="_1590301436" r:id="rId273"/>
         </w:object>
       </w:r>
       <w:r>
@@ -5772,9 +5793,9 @@
         </w:rPr>
         <w:object w:dxaOrig="560" w:dyaOrig="279">
           <v:shape id="_x0000_i1160" type="#_x0000_t75" style="width:33pt;height:16.5pt" o:ole="">
-            <v:imagedata r:id="rId272" o:title=""/>
-          </v:shape>
-          <o:OLEObject Type="Embed" ProgID="Equation.DSMT4" ShapeID="_x0000_i1160" DrawAspect="Content" ObjectID="_1589809831" r:id="rId273"/>
+            <v:imagedata r:id="rId274" o:title=""/>
+          </v:shape>
+          <o:OLEObject Type="Embed" ProgID="Equation.DSMT4" ShapeID="_x0000_i1160" DrawAspect="Content" ObjectID="_1590301437" r:id="rId275"/>
         </w:object>
       </w:r>
       <w:r>
@@ -5837,9 +5858,9 @@
         </w:rPr>
         <w:object w:dxaOrig="2680" w:dyaOrig="420">
           <v:shape id="_x0000_i1174" type="#_x0000_t75" style="width:159.75pt;height:24.75pt" o:ole="">
-            <v:imagedata r:id="rId274" o:title=""/>
-          </v:shape>
-          <o:OLEObject Type="Embed" ProgID="Equation.DSMT4" ShapeID="_x0000_i1174" DrawAspect="Content" ObjectID="_1589809832" r:id="rId275"/>
+            <v:imagedata r:id="rId276" o:title=""/>
+          </v:shape>
+          <o:OLEObject Type="Embed" ProgID="Equation.DSMT4" ShapeID="_x0000_i1174" DrawAspect="Content" ObjectID="_1590301438" r:id="rId277"/>
         </w:object>
       </w:r>
       <w:bookmarkEnd w:id="17"/>
@@ -5878,9 +5899,9 @@
         </w:rPr>
         <w:object w:dxaOrig="1719" w:dyaOrig="360">
           <v:shape id="_x0000_i1162" type="#_x0000_t75" style="width:122.25pt;height:25.5pt" o:ole="">
-            <v:imagedata r:id="rId276" o:title=""/>
-          </v:shape>
-          <o:OLEObject Type="Embed" ProgID="Equation.DSMT4" ShapeID="_x0000_i1162" DrawAspect="Content" ObjectID="_1589809833" r:id="rId277"/>
+            <v:imagedata r:id="rId278" o:title=""/>
+          </v:shape>
+          <o:OLEObject Type="Embed" ProgID="Equation.DSMT4" ShapeID="_x0000_i1162" DrawAspect="Content" ObjectID="_1590301439" r:id="rId279"/>
         </w:object>
       </w:r>
       <w:r>
@@ -5917,9 +5938,9 @@
         </w:rPr>
         <w:object w:dxaOrig="3320" w:dyaOrig="460">
           <v:shape id="_x0000_i1163" type="#_x0000_t75" style="width:235.5pt;height:33pt" o:ole="">
-            <v:imagedata r:id="rId278" o:title=""/>
-          </v:shape>
-          <o:OLEObject Type="Embed" ProgID="Equation.DSMT4" ShapeID="_x0000_i1163" DrawAspect="Content" ObjectID="_1589809834" r:id="rId279"/>
+            <v:imagedata r:id="rId280" o:title=""/>
+          </v:shape>
+          <o:OLEObject Type="Embed" ProgID="Equation.DSMT4" ShapeID="_x0000_i1163" DrawAspect="Content" ObjectID="_1590301440" r:id="rId281"/>
         </w:object>
       </w:r>
       <w:r>
@@ -5928,9 +5949,9 @@
         </w:rPr>
         <w:object w:dxaOrig="2720" w:dyaOrig="420">
           <v:shape id="_x0000_i1164" type="#_x0000_t75" style="width:192.75pt;height:30pt" o:ole="">
-            <v:imagedata r:id="rId280" o:title=""/>
-          </v:shape>
-          <o:OLEObject Type="Embed" ProgID="Equation.DSMT4" ShapeID="_x0000_i1164" DrawAspect="Content" ObjectID="_1589809835" r:id="rId281"/>
+            <v:imagedata r:id="rId282" o:title=""/>
+          </v:shape>
+          <o:OLEObject Type="Embed" ProgID="Equation.DSMT4" ShapeID="_x0000_i1164" DrawAspect="Content" ObjectID="_1590301441" r:id="rId283"/>
         </w:object>
       </w:r>
       <w:r>
@@ -5962,6 +5983,7 @@
         </w:rPr>
         <w:t xml:space="preserve">Length of the cooler – </w:t>
       </w:r>
+      <w:bookmarkStart w:id="19" w:name="_Hlk516557496"/>
       <w:r>
         <w:rPr>
           <w:position w:val="-12"/>
@@ -5970,11 +5992,12 @@
         </w:rPr>
         <w:object w:dxaOrig="1540" w:dyaOrig="360">
           <v:shape id="_x0000_i1165" type="#_x0000_t75" style="width:91.5pt;height:21pt" o:ole="">
-            <v:imagedata r:id="rId282" o:title=""/>
-          </v:shape>
-          <o:OLEObject Type="Embed" ProgID="Equation.DSMT4" ShapeID="_x0000_i1165" DrawAspect="Content" ObjectID="_1589809836" r:id="rId283"/>
-        </w:object>
-      </w:r>
+            <v:imagedata r:id="rId284" o:title=""/>
+          </v:shape>
+          <o:OLEObject Type="Embed" ProgID="Equation.DSMT4" ShapeID="_x0000_i1165" DrawAspect="Content" ObjectID="_1590301442" r:id="rId285"/>
+        </w:object>
+      </w:r>
+      <w:bookmarkEnd w:id="19"/>
       <w:r>
         <w:rPr>
           <w:sz w:val="28"/>
@@ -6045,7 +6068,7 @@
         </w:rPr>
         <w:t xml:space="preserve">(formula </w:t>
       </w:r>
-      <w:bookmarkStart w:id="19" w:name="_Hlk516066322"/>
+      <w:bookmarkStart w:id="20" w:name="_Hlk516066322"/>
       <w:r>
         <w:rPr>
           <w:sz w:val="28"/>
@@ -6053,7 +6076,7 @@
         </w:rPr>
         <w:t>(3.12) from [6])</w:t>
       </w:r>
-      <w:bookmarkEnd w:id="19"/>
+      <w:bookmarkEnd w:id="20"/>
       <w:r>
         <w:rPr>
           <w:sz w:val="28"/>
@@ -6074,9 +6097,9 @@
         </w:rPr>
         <w:object w:dxaOrig="2740" w:dyaOrig="480">
           <v:shape id="_x0000_i1166" type="#_x0000_t75" style="width:164.25pt;height:29.25pt" o:ole="">
-            <v:imagedata r:id="rId284" o:title=""/>
-          </v:shape>
-          <o:OLEObject Type="Embed" ProgID="Equation.DSMT4" ShapeID="_x0000_i1166" DrawAspect="Content" ObjectID="_1589809837" r:id="rId285"/>
+            <v:imagedata r:id="rId286" o:title=""/>
+          </v:shape>
+          <o:OLEObject Type="Embed" ProgID="Equation.DSMT4" ShapeID="_x0000_i1166" DrawAspect="Content" ObjectID="_1590301443" r:id="rId287"/>
         </w:object>
       </w:r>
       <w:r>
@@ -6140,7 +6163,7 @@
         </w:rPr>
         <w:t xml:space="preserve"> </w:t>
       </w:r>
-      <w:bookmarkStart w:id="20" w:name="_Hlk516066432"/>
+      <w:bookmarkStart w:id="21" w:name="_Hlk516066432"/>
       <w:r>
         <w:rPr>
           <w:sz w:val="28"/>
@@ -6163,8 +6186,8 @@
         </w:rPr>
         <w:t xml:space="preserve"> </w:t>
       </w:r>
-      <w:bookmarkStart w:id="21" w:name="_Hlk516066408"/>
-      <w:bookmarkEnd w:id="20"/>
+      <w:bookmarkStart w:id="22" w:name="_Hlk516066408"/>
+      <w:bookmarkEnd w:id="21"/>
       <w:r>
         <w:rPr>
           <w:sz w:val="28"/>
@@ -6179,13 +6202,20 @@
         </w:rPr>
         <w:t>])</w:t>
       </w:r>
-      <w:bookmarkEnd w:id="21"/>
+      <w:bookmarkEnd w:id="22"/>
       <w:r>
         <w:rPr>
           <w:sz w:val="28"/>
           <w:szCs w:val="28"/>
         </w:rPr>
         <w:t xml:space="preserve"> –</w:t>
+      </w:r>
+      <w:r>
+        <w:rPr>
+          <w:sz w:val="28"/>
+          <w:szCs w:val="28"/>
+        </w:rPr>
+        <w:t xml:space="preserve"> </w:t>
       </w:r>
     </w:p>
     <w:p>
@@ -6211,9 +6241,9 @@
         </w:rPr>
         <w:object w:dxaOrig="5220" w:dyaOrig="480">
           <v:shape id="_x0000_i1167" type="#_x0000_t75" style="width:307.5pt;height:27.75pt" o:ole="">
-            <v:imagedata r:id="rId286" o:title=""/>
-          </v:shape>
-          <o:OLEObject Type="Embed" ProgID="Equation.DSMT4" ShapeID="_x0000_i1167" DrawAspect="Content" ObjectID="_1589809838" r:id="rId287"/>
+            <v:imagedata r:id="rId288" o:title=""/>
+          </v:shape>
+          <o:OLEObject Type="Embed" ProgID="Equation.DSMT4" ShapeID="_x0000_i1167" DrawAspect="Content" ObjectID="_1590301444" r:id="rId289"/>
         </w:object>
       </w:r>
       <w:r>
@@ -6238,7 +6268,7 @@
           <w:szCs w:val="28"/>
         </w:rPr>
       </w:pPr>
-      <w:bookmarkStart w:id="22" w:name="_Hlk515541334"/>
+      <w:bookmarkStart w:id="23" w:name="_Hlk515541334"/>
       <w:r>
         <w:rPr>
           <w:sz w:val="28"/>
@@ -6271,7 +6301,7 @@
         </w:rPr>
         <w:t xml:space="preserve"> </w:t>
       </w:r>
-      <w:bookmarkStart w:id="23" w:name="_Hlk516066469"/>
+      <w:bookmarkStart w:id="24" w:name="_Hlk516066469"/>
       <w:r>
         <w:rPr>
           <w:sz w:val="28"/>
@@ -6294,7 +6324,7 @@
         </w:rPr>
         <w:t xml:space="preserve"> </w:t>
       </w:r>
-      <w:bookmarkEnd w:id="23"/>
+      <w:bookmarkEnd w:id="24"/>
       <w:r>
         <w:rPr>
           <w:sz w:val="28"/>
@@ -6308,12 +6338,12 @@
         </w:rPr>
         <w:object w:dxaOrig="3060" w:dyaOrig="380">
           <v:shape id="_x0000_i1168" type="#_x0000_t75" style="width:180.75pt;height:22.5pt" o:ole="">
-            <v:imagedata r:id="rId288" o:title=""/>
-          </v:shape>
-          <o:OLEObject Type="Embed" ProgID="Equation.DSMT4" ShapeID="_x0000_i1168" DrawAspect="Content" ObjectID="_1589809839" r:id="rId289"/>
-        </w:object>
-      </w:r>
-      <w:bookmarkEnd w:id="22"/>
+            <v:imagedata r:id="rId290" o:title=""/>
+          </v:shape>
+          <o:OLEObject Type="Embed" ProgID="Equation.DSMT4" ShapeID="_x0000_i1168" DrawAspect="Content" ObjectID="_1590301445" r:id="rId291"/>
+        </w:object>
+      </w:r>
+      <w:bookmarkEnd w:id="23"/>
       <w:r>
         <w:rPr>
           <w:sz w:val="28"/>
@@ -6368,7 +6398,7 @@
         </w:rPr>
         <w:t xml:space="preserve"> </w:t>
       </w:r>
-      <w:bookmarkStart w:id="24" w:name="_Hlk516066533"/>
+      <w:bookmarkStart w:id="25" w:name="_Hlk516066533"/>
       <w:r>
         <w:rPr>
           <w:sz w:val="28"/>
@@ -6398,7 +6428,7 @@
         </w:rPr>
         <w:t>) from [5])</w:t>
       </w:r>
-      <w:bookmarkEnd w:id="24"/>
+      <w:bookmarkEnd w:id="25"/>
       <w:r>
         <w:rPr>
           <w:sz w:val="28"/>
@@ -6430,9 +6460,9 @@
         </w:rPr>
         <w:object w:dxaOrig="5440" w:dyaOrig="380">
           <v:shape id="_x0000_i1169" type="#_x0000_t75" style="width:321pt;height:22.5pt" o:ole="">
-            <v:imagedata r:id="rId290" o:title=""/>
-          </v:shape>
-          <o:OLEObject Type="Embed" ProgID="Equation.DSMT4" ShapeID="_x0000_i1169" DrawAspect="Content" ObjectID="_1589809840" r:id="rId291"/>
+            <v:imagedata r:id="rId292" o:title=""/>
+          </v:shape>
+          <o:OLEObject Type="Embed" ProgID="Equation.DSMT4" ShapeID="_x0000_i1169" DrawAspect="Content" ObjectID="_1590301446" r:id="rId293"/>
         </w:object>
       </w:r>
       <w:r>
@@ -6520,9 +6550,9 @@
         </w:rPr>
         <w:object w:dxaOrig="4459" w:dyaOrig="480">
           <v:shape id="_x0000_i1170" type="#_x0000_t75" style="width:267.75pt;height:29.25pt" o:ole="">
-            <v:imagedata r:id="rId292" o:title=""/>
-          </v:shape>
-          <o:OLEObject Type="Embed" ProgID="Equation.DSMT4" ShapeID="_x0000_i1170" DrawAspect="Content" ObjectID="_1589809841" r:id="rId293"/>
+            <v:imagedata r:id="rId294" o:title=""/>
+          </v:shape>
+          <o:OLEObject Type="Embed" ProgID="Equation.DSMT4" ShapeID="_x0000_i1170" DrawAspect="Content" ObjectID="_1590301447" r:id="rId295"/>
         </w:object>
       </w:r>
       <w:r>
@@ -6546,8 +6576,6 @@
         </w:rPr>
         <w:t xml:space="preserve">In the first case, the </w:t>
       </w:r>
-      <w:bookmarkStart w:id="25" w:name="_GoBack"/>
-      <w:bookmarkEnd w:id="25"/>
       <w:r>
         <w:rPr>
           <w:sz w:val="28"/>
@@ -6563,7 +6591,14 @@
           <w:sz w:val="28"/>
           <w:szCs w:val="28"/>
         </w:rPr>
-        <w:t>in the second case, the electron performs only a few Larmor turns during its interaction with the ion</w:t>
+        <w:t xml:space="preserve">in the second case, the electron performs only a few Larmor turns during its </w:t>
+      </w:r>
+      <w:r>
+        <w:rPr>
+          <w:sz w:val="28"/>
+          <w:szCs w:val="28"/>
+        </w:rPr>
+        <w:t>interaction with the ion</w:t>
       </w:r>
       <w:r>
         <w:rPr>
@@ -6575,24 +6610,103 @@
     </w:p>
     <w:p>
       <w:pPr>
-        <w:pStyle w:val="ListParagraph"/>
-        <w:spacing w:after="0"/>
-        <w:jc w:val="both"/>
-        <w:rPr>
-          <w:sz w:val="28"/>
-          <w:szCs w:val="28"/>
-        </w:rPr>
-      </w:pPr>
-    </w:p>
-    <w:p>
-      <w:pPr>
-        <w:spacing w:after="0"/>
+        <w:spacing w:after="0"/>
+        <w:ind w:left="360"/>
         <w:jc w:val="both"/>
         <w:rPr>
           <w:sz w:val="16"/>
           <w:szCs w:val="16"/>
         </w:rPr>
       </w:pPr>
+    </w:p>
+    <w:p>
+      <w:pPr>
+        <w:spacing w:after="0"/>
+        <w:jc w:val="both"/>
+        <w:rPr>
+          <w:sz w:val="28"/>
+          <w:szCs w:val="28"/>
+        </w:rPr>
+      </w:pPr>
+      <w:r>
+        <w:rPr>
+          <w:rStyle w:val="shorttext"/>
+          <w:sz w:val="28"/>
+          <w:szCs w:val="28"/>
+          <w:lang w:val="en"/>
+        </w:rPr>
+        <w:t>T</w:t>
+      </w:r>
+      <w:r>
+        <w:rPr>
+          <w:rStyle w:val="shorttext"/>
+          <w:sz w:val="28"/>
+          <w:szCs w:val="28"/>
+          <w:lang w:val="en"/>
+        </w:rPr>
+        <w:t>he considered range of ion velocities</w:t>
+      </w:r>
+      <w:r>
+        <w:rPr>
+          <w:rStyle w:val="shorttext"/>
+          <w:sz w:val="28"/>
+          <w:szCs w:val="28"/>
+          <w:lang w:val="en"/>
+        </w:rPr>
+        <w:t xml:space="preserve">: from </w:t>
+      </w:r>
+      <w:r>
+        <w:rPr>
+          <w:position w:val="-14"/>
+          <w:sz w:val="28"/>
+          <w:szCs w:val="28"/>
+        </w:rPr>
+        <w:object w:dxaOrig="3340" w:dyaOrig="400">
+          <v:shape id="_x0000_i1201" type="#_x0000_t75" style="width:198.75pt;height:23.25pt" o:ole="">
+            <v:imagedata r:id="rId296" o:title=""/>
+          </v:shape>
+          <o:OLEObject Type="Embed" ProgID="Equation.DSMT4" ShapeID="_x0000_i1201" DrawAspect="Content" ObjectID="_1590301448" r:id="rId297"/>
+        </w:object>
+      </w:r>
+      <w:r>
+        <w:rPr>
+          <w:sz w:val="28"/>
+          <w:szCs w:val="28"/>
+        </w:rPr>
+        <w:t xml:space="preserve"> till </w:t>
+      </w:r>
+      <w:r>
+        <w:rPr>
+          <w:position w:val="-14"/>
+          <w:sz w:val="28"/>
+          <w:szCs w:val="28"/>
+        </w:rPr>
+        <w:object w:dxaOrig="2980" w:dyaOrig="400">
+          <v:shape id="_x0000_i1203" type="#_x0000_t75" style="width:177pt;height:23.25pt" o:ole="">
+            <v:imagedata r:id="rId298" o:title=""/>
+          </v:shape>
+          <o:OLEObject Type="Embed" ProgID="Equation.DSMT4" ShapeID="_x0000_i1203" DrawAspect="Content" ObjectID="_1590301449" r:id="rId299"/>
+        </w:object>
+      </w:r>
+      <w:r>
+        <w:rPr>
+          <w:sz w:val="28"/>
+          <w:szCs w:val="28"/>
+        </w:rPr>
+        <w:t>.</w:t>
+      </w:r>
+    </w:p>
+    <w:p>
+      <w:pPr>
+        <w:spacing w:after="0"/>
+        <w:jc w:val="both"/>
+        <w:rPr>
+          <w:sz w:val="16"/>
+          <w:szCs w:val="16"/>
+        </w:rPr>
+      </w:pPr>
+      <w:bookmarkStart w:id="26" w:name="_GoBack"/>
+      <w:bookmarkEnd w:id="26"/>
     </w:p>
     <w:p>
       <w:pPr>
@@ -6627,7 +6741,7 @@
                     <pic:cNvPicPr/>
                   </pic:nvPicPr>
                   <pic:blipFill>
-                    <a:blip r:embed="rId294">
+                    <a:blip r:embed="rId300">
                       <a:extLst>
                         <a:ext uri="{28A0092B-C50C-407E-A947-70E740481C1C}">
                           <a14:useLocalDpi xmlns:a14="http://schemas.microsoft.com/office/drawing/2010/main" val="0"/>
@@ -6704,7 +6818,7 @@
                     <pic:cNvPicPr/>
                   </pic:nvPicPr>
                   <pic:blipFill>
-                    <a:blip r:embed="rId295">
+                    <a:blip r:embed="rId301">
                       <a:extLst>
                         <a:ext uri="{28A0092B-C50C-407E-A947-70E740481C1C}">
                           <a14:useLocalDpi xmlns:a14="http://schemas.microsoft.com/office/drawing/2010/main" val="0"/>
@@ -6825,7 +6939,7 @@
                     <pic:cNvPicPr/>
                   </pic:nvPicPr>
                   <pic:blipFill>
-                    <a:blip r:embed="rId296">
+                    <a:blip r:embed="rId302">
                       <a:extLst>
                         <a:ext uri="{28A0092B-C50C-407E-A947-70E740481C1C}">
                           <a14:useLocalDpi xmlns:a14="http://schemas.microsoft.com/office/drawing/2010/main" val="0"/>
@@ -6902,7 +7016,7 @@
                     <pic:cNvPicPr/>
                   </pic:nvPicPr>
                   <pic:blipFill>
-                    <a:blip r:embed="rId297">
+                    <a:blip r:embed="rId303">
                       <a:extLst>
                         <a:ext uri="{28A0092B-C50C-407E-A947-70E740481C1C}">
                           <a14:useLocalDpi xmlns:a14="http://schemas.microsoft.com/office/drawing/2010/main" val="0"/>
@@ -6976,9 +7090,9 @@
         </w:rPr>
         <w:object w:dxaOrig="3620" w:dyaOrig="680">
           <v:shape id="_x0000_i1171" type="#_x0000_t75" style="width:217.5pt;height:41.25pt" o:ole="">
-            <v:imagedata r:id="rId298" o:title=""/>
-          </v:shape>
-          <o:OLEObject Type="Embed" ProgID="Equation.DSMT4" ShapeID="_x0000_i1171" DrawAspect="Content" ObjectID="_1589809842" r:id="rId299"/>
+            <v:imagedata r:id="rId304" o:title=""/>
+          </v:shape>
+          <o:OLEObject Type="Embed" ProgID="Equation.DSMT4" ShapeID="_x0000_i1171" DrawAspect="Content" ObjectID="_1590301450" r:id="rId305"/>
         </w:object>
       </w:r>
     </w:p>
@@ -7013,7 +7127,7 @@
                     <pic:cNvPicPr/>
                   </pic:nvPicPr>
                   <pic:blipFill>
-                    <a:blip r:embed="rId300">
+                    <a:blip r:embed="rId306">
                       <a:extLst>
                         <a:ext uri="{28A0092B-C50C-407E-A947-70E740481C1C}">
                           <a14:useLocalDpi xmlns:a14="http://schemas.microsoft.com/office/drawing/2010/main" val="0"/>
@@ -7088,7 +7202,7 @@
                     <pic:cNvPicPr/>
                   </pic:nvPicPr>
                   <pic:blipFill>
-                    <a:blip r:embed="rId301">
+                    <a:blip r:embed="rId307">
                       <a:extLst>
                         <a:ext uri="{28A0092B-C50C-407E-A947-70E740481C1C}">
                           <a14:useLocalDpi xmlns:a14="http://schemas.microsoft.com/office/drawing/2010/main" val="0"/>
@@ -7174,9 +7288,9 @@
         </w:rPr>
         <w:object w:dxaOrig="4819" w:dyaOrig="2220">
           <v:shape id="_x0000_i1172" type="#_x0000_t75" style="width:289.5pt;height:135.75pt" o:ole="">
-            <v:imagedata r:id="rId302" o:title=""/>
-          </v:shape>
-          <o:OLEObject Type="Embed" ProgID="Equation.DSMT4" ShapeID="_x0000_i1172" DrawAspect="Content" ObjectID="_1589809843" r:id="rId303"/>
+            <v:imagedata r:id="rId308" o:title=""/>
+          </v:shape>
+          <o:OLEObject Type="Embed" ProgID="Equation.DSMT4" ShapeID="_x0000_i1172" DrawAspect="Content" ObjectID="_1590301451" r:id="rId309"/>
         </w:object>
       </w:r>
     </w:p>
@@ -7211,7 +7325,7 @@
                     <pic:cNvPicPr/>
                   </pic:nvPicPr>
                   <pic:blipFill>
-                    <a:blip r:embed="rId304">
+                    <a:blip r:embed="rId310">
                       <a:extLst>
                         <a:ext uri="{28A0092B-C50C-407E-A947-70E740481C1C}">
                           <a14:useLocalDpi xmlns:a14="http://schemas.microsoft.com/office/drawing/2010/main" val="0"/>
@@ -7319,7 +7433,7 @@
           <w:szCs w:val="16"/>
         </w:rPr>
       </w:pPr>
-      <w:bookmarkStart w:id="26" w:name="_Hlk515523390"/>
+      <w:bookmarkStart w:id="27" w:name="_Hlk515523390"/>
     </w:p>
     <w:p>
       <w:pPr>
@@ -7409,7 +7523,7 @@
           <w:szCs w:val="16"/>
         </w:rPr>
       </w:pPr>
-      <w:bookmarkStart w:id="27" w:name="_Hlk515523576"/>
+      <w:bookmarkStart w:id="28" w:name="_Hlk515523576"/>
     </w:p>
     <w:p>
       <w:pPr>
@@ -7426,9 +7540,9 @@
           <w:szCs w:val="28"/>
         </w:rPr>
       </w:pPr>
-      <w:bookmarkStart w:id="28" w:name="_Hlk515523235"/>
-      <w:bookmarkEnd w:id="26"/>
+      <w:bookmarkStart w:id="29" w:name="_Hlk515523235"/>
       <w:bookmarkEnd w:id="27"/>
+      <w:bookmarkEnd w:id="28"/>
       <w:r>
         <w:rPr>
           <w:sz w:val="28"/>
@@ -7436,7 +7550,7 @@
         </w:rPr>
         <w:t>dpxMap-A3toA2_v6fig845.png</w:t>
       </w:r>
-      <w:bookmarkEnd w:id="28"/>
+      <w:bookmarkEnd w:id="29"/>
       <w:r>
         <w:rPr>
           <w:sz w:val="28"/>
@@ -7946,7 +8060,7 @@
         </w:rPr>
         <w:t xml:space="preserve">, 050006 (2017). </w:t>
       </w:r>
-      <w:hyperlink r:id="rId305" w:history="1">
+      <w:hyperlink r:id="rId311" w:history="1">
         <w:r>
           <w:rPr>
             <w:rStyle w:val="Hyperlink"/>
@@ -9787,7 +9901,7 @@
 </file>
 
 <file path=customXml/itemProps1.xml><?xml version="1.0" encoding="utf-8"?>
-<ds:datastoreItem xmlns:ds="http://schemas.openxmlformats.org/officeDocument/2006/customXml" ds:itemID="{8FD67625-95A3-4710-B930-7983C6B77876}">
+<ds:datastoreItem xmlns:ds="http://schemas.openxmlformats.org/officeDocument/2006/customXml" ds:itemID="{B91BAA1E-297A-4C32-B12A-C005BF706D44}">
   <ds:schemaRefs>
     <ds:schemaRef ds:uri="http://schemas.openxmlformats.org/officeDocument/2006/bibliography"/>
   </ds:schemaRefs>

</xml_diff>